<commit_message>
Problem Identification & Information Gathering
</commit_message>
<xml_diff>
--- a/doc/Project´s Design.docx
+++ b/doc/Project´s Design.docx
@@ -1,47 +1,27 @@
 
 <file path=word/document.xml><?xml version="1.0" encoding="utf-8"?>
-<w:document xmlns:wpc="http://schemas.microsoft.com/office/word/2010/wordprocessingCanvas" xmlns:mc="http://schemas.openxmlformats.org/markup-compatibility/2006" xmlns:o="urn:schemas-microsoft-com:office:office" xmlns:r="http://schemas.openxmlformats.org/officeDocument/2006/relationships" xmlns:m="http://schemas.openxmlformats.org/officeDocument/2006/math" xmlns:v="urn:schemas-microsoft-com:vml" xmlns:wp14="http://schemas.microsoft.com/office/word/2010/wordprocessingDrawing" xmlns:wp="http://schemas.openxmlformats.org/drawingml/2006/wordprocessingDrawing" xmlns:w10="urn:schemas-microsoft-com:office:word" xmlns:w="http://schemas.openxmlformats.org/wordprocessingml/2006/main" xmlns:w14="http://schemas.microsoft.com/office/word/2010/wordml" xmlns:w15="http://schemas.microsoft.com/office/word/2012/wordml" xmlns:wpg="http://schemas.microsoft.com/office/word/2010/wordprocessingGroup" xmlns:wpi="http://schemas.microsoft.com/office/word/2010/wordprocessingInk" xmlns:wne="http://schemas.microsoft.com/office/word/2006/wordml" xmlns:wps="http://schemas.microsoft.com/office/word/2010/wordprocessingShape" mc:Ignorable="w14 w15 wp14">
+<w:document xmlns:wpc="http://schemas.microsoft.com/office/word/2010/wordprocessingCanvas" xmlns:cx="http://schemas.microsoft.com/office/drawing/2014/chartex" xmlns:cx1="http://schemas.microsoft.com/office/drawing/2015/9/8/chartex" xmlns:cx2="http://schemas.microsoft.com/office/drawing/2015/10/21/chartex" xmlns:cx3="http://schemas.microsoft.com/office/drawing/2016/5/9/chartex" xmlns:cx4="http://schemas.microsoft.com/office/drawing/2016/5/10/chartex" xmlns:cx5="http://schemas.microsoft.com/office/drawing/2016/5/11/chartex" xmlns:cx6="http://schemas.microsoft.com/office/drawing/2016/5/12/chartex" xmlns:cx7="http://schemas.microsoft.com/office/drawing/2016/5/13/chartex" xmlns:cx8="http://schemas.microsoft.com/office/drawing/2016/5/14/chartex" xmlns:mc="http://schemas.openxmlformats.org/markup-compatibility/2006" xmlns:aink="http://schemas.microsoft.com/office/drawing/2016/ink" xmlns:am3d="http://schemas.microsoft.com/office/drawing/2017/model3d" xmlns:o="urn:schemas-microsoft-com:office:office" xmlns:oel="http://schemas.microsoft.com/office/2019/extlst" xmlns:r="http://schemas.openxmlformats.org/officeDocument/2006/relationships" xmlns:m="http://schemas.openxmlformats.org/officeDocument/2006/math" xmlns:v="urn:schemas-microsoft-com:vml" xmlns:wp14="http://schemas.microsoft.com/office/word/2010/wordprocessingDrawing" xmlns:wp="http://schemas.openxmlformats.org/drawingml/2006/wordprocessingDrawing" xmlns:w10="urn:schemas-microsoft-com:office:word" xmlns:w="http://schemas.openxmlformats.org/wordprocessingml/2006/main" xmlns:w14="http://schemas.microsoft.com/office/word/2010/wordml" xmlns:w15="http://schemas.microsoft.com/office/word/2012/wordml" xmlns:w16cex="http://schemas.microsoft.com/office/word/2018/wordml/cex" xmlns:w16cid="http://schemas.microsoft.com/office/word/2016/wordml/cid" xmlns:w16="http://schemas.microsoft.com/office/word/2018/wordml" xmlns:w16sdtdh="http://schemas.microsoft.com/office/word/2020/wordml/sdtdatahash" xmlns:w16se="http://schemas.microsoft.com/office/word/2015/wordml/symex" xmlns:wpg="http://schemas.microsoft.com/office/word/2010/wordprocessingGroup" xmlns:wpi="http://schemas.microsoft.com/office/word/2010/wordprocessingInk" xmlns:wne="http://schemas.microsoft.com/office/word/2006/wordml" xmlns:wps="http://schemas.microsoft.com/office/word/2010/wordprocessingShape" mc:Ignorable="w14 w15 w16se w16cid w16 w16cex w16sdtdh wp14">
   <w:body>
     <w:p>
       <w:pPr>
-        <w:pStyle w:val="Normal"/>
-        <w:bidi w:val="0"/>
-        <w:spacing w:before="0" w:beforeAutospacing="off" w:after="160" w:afterAutospacing="off" w:line="259" w:lineRule="auto"/>
-        <w:ind w:left="0" w:right="0"/>
         <w:jc w:val="center"/>
         <w:rPr>
-          <w:b w:val="1"/>
-          <w:bCs w:val="1"/>
-          <w:sz w:val="24"/>
-          <w:szCs w:val="24"/>
-        </w:rPr>
-      </w:pPr>
-      <w:r>
-        <w:rPr>
-          <w:b w:val="1"/>
-          <w:bCs w:val="1"/>
-          <w:sz w:val="24"/>
-          <w:szCs w:val="24"/>
-        </w:rPr>
-        <w:t>Project´s</w:t>
-      </w:r>
-      <w:r>
-        <w:rPr>
-          <w:b w:val="1"/>
-          <w:bCs w:val="1"/>
-          <w:sz w:val="24"/>
-          <w:szCs w:val="24"/>
-        </w:rPr>
-        <w:t xml:space="preserve"> </w:t>
-      </w:r>
-      <w:r>
-        <w:rPr>
-          <w:b w:val="1"/>
-          <w:bCs w:val="1"/>
-          <w:sz w:val="24"/>
-          <w:szCs w:val="24"/>
-        </w:rPr>
-        <w:t>Design</w:t>
+          <w:b/>
+          <w:bCs/>
+          <w:sz w:val="24"/>
+          <w:szCs w:val="24"/>
+          <w:lang w:val="en-US"/>
+        </w:rPr>
+      </w:pPr>
+      <w:r>
+        <w:rPr>
+          <w:b/>
+          <w:bCs/>
+          <w:sz w:val="24"/>
+          <w:szCs w:val="24"/>
+          <w:lang w:val="en-US"/>
+        </w:rPr>
+        <w:t>Project´s Design</w:t>
       </w:r>
     </w:p>
     <w:p>
@@ -49,36 +29,108 @@
         <w:pStyle w:val="ListParagraph"/>
         <w:numPr>
           <w:ilvl w:val="0"/>
-          <w:numId w:val="2"/>
+          <w:numId w:val="1"/>
         </w:numPr>
-        <w:bidi w:val="0"/>
-        <w:spacing w:before="0" w:beforeAutospacing="off" w:after="160" w:afterAutospacing="off" w:line="259" w:lineRule="auto"/>
-        <w:ind w:right="0"/>
-        <w:jc w:val="left"/>
-        <w:rPr>
-          <w:b w:val="1"/>
-          <w:bCs w:val="1"/>
-          <w:sz w:val="24"/>
-          <w:szCs w:val="24"/>
-        </w:rPr>
-      </w:pPr>
-      <w:r>
-        <w:rPr>
-          <w:b w:val="1"/>
-          <w:bCs w:val="1"/>
-          <w:sz w:val="24"/>
-          <w:szCs w:val="24"/>
-        </w:rPr>
-        <w:t>Problem</w:t>
-      </w:r>
-      <w:r>
-        <w:rPr>
-          <w:b w:val="1"/>
-          <w:bCs w:val="1"/>
-          <w:sz w:val="24"/>
-          <w:szCs w:val="24"/>
-        </w:rPr>
-        <w:t xml:space="preserve"> identification</w:t>
+        <w:rPr>
+          <w:b/>
+          <w:bCs/>
+          <w:sz w:val="24"/>
+          <w:szCs w:val="24"/>
+          <w:lang w:val="en-US"/>
+        </w:rPr>
+      </w:pPr>
+      <w:r>
+        <w:rPr>
+          <w:b/>
+          <w:bCs/>
+          <w:sz w:val="24"/>
+          <w:szCs w:val="24"/>
+          <w:lang w:val="en-US"/>
+        </w:rPr>
+        <w:t>Problem identification</w:t>
+      </w:r>
+    </w:p>
+    <w:p>
+      <w:pPr>
+        <w:ind w:left="708"/>
+        <w:jc w:val="both"/>
+        <w:rPr>
+          <w:sz w:val="24"/>
+          <w:szCs w:val="24"/>
+          <w:lang w:val="en-US"/>
+        </w:rPr>
+      </w:pPr>
+      <w:r>
+        <w:rPr>
+          <w:sz w:val="24"/>
+          <w:szCs w:val="24"/>
+          <w:lang w:val="en-US"/>
+        </w:rPr>
+        <w:t>Graphs are a powerful data structure for modeling relationships and connections between entities in various applications in a real-world context. The goal of this engineering project is to design and implement an interactive user interface game using graphs as the underlying data structure. The game will involve navigating a virtual map with interconnected cities, where players can move between nodes and interact with the entities represented by the nodes. When the player selects to go to any city, the software</w:t>
+      </w:r>
+      <w:r>
+        <w:rPr>
+          <w:sz w:val="24"/>
+          <w:szCs w:val="24"/>
+          <w:lang w:val="en-US"/>
+        </w:rPr>
+        <w:t xml:space="preserve"> </w:t>
+      </w:r>
+      <w:r>
+        <w:rPr>
+          <w:sz w:val="24"/>
+          <w:szCs w:val="24"/>
+          <w:lang w:val="en-US"/>
+        </w:rPr>
+        <w:t>will use the grap</w:t>
+      </w:r>
+      <w:r>
+        <w:rPr>
+          <w:sz w:val="24"/>
+          <w:szCs w:val="24"/>
+          <w:lang w:val="en-US"/>
+        </w:rPr>
+        <w:t>h algorithm</w:t>
+      </w:r>
+      <w:r>
+        <w:rPr>
+          <w:sz w:val="24"/>
+          <w:szCs w:val="24"/>
+          <w:lang w:val="en-US"/>
+        </w:rPr>
+        <w:t xml:space="preserve"> to efficiently traverse the relationships and calculate the optimal path for the player to reach their desired destination considering the f</w:t>
+      </w:r>
+      <w:r>
+        <w:rPr>
+          <w:sz w:val="24"/>
+          <w:szCs w:val="24"/>
+          <w:lang w:val="en-US"/>
+        </w:rPr>
+        <w:t>ue</w:t>
+      </w:r>
+      <w:r>
+        <w:rPr>
+          <w:sz w:val="24"/>
+          <w:szCs w:val="24"/>
+          <w:lang w:val="en-US"/>
+        </w:rPr>
+        <w:t>l, traffic</w:t>
+      </w:r>
+      <w:r>
+        <w:rPr>
+          <w:sz w:val="24"/>
+          <w:szCs w:val="24"/>
+          <w:lang w:val="en-US"/>
+        </w:rPr>
+        <w:t>,</w:t>
+      </w:r>
+      <w:r>
+        <w:rPr>
+          <w:sz w:val="24"/>
+          <w:szCs w:val="24"/>
+          <w:lang w:val="en-US"/>
+        </w:rPr>
+        <w:t xml:space="preserve"> and other variables.</w:t>
       </w:r>
     </w:p>
     <w:p>
@@ -86,54 +138,62 @@
         <w:pStyle w:val="ListParagraph"/>
         <w:numPr>
           <w:ilvl w:val="0"/>
-          <w:numId w:val="2"/>
+          <w:numId w:val="1"/>
         </w:numPr>
-        <w:bidi w:val="0"/>
-        <w:spacing w:before="0" w:beforeAutospacing="off" w:after="160" w:afterAutospacing="off" w:line="259" w:lineRule="auto"/>
-        <w:ind w:right="0"/>
-        <w:jc w:val="left"/>
-        <w:rPr>
-          <w:b w:val="1"/>
-          <w:bCs w:val="1"/>
-          <w:sz w:val="24"/>
-          <w:szCs w:val="24"/>
-        </w:rPr>
-      </w:pPr>
-      <w:r>
-        <w:rPr>
-          <w:b w:val="1"/>
-          <w:bCs w:val="1"/>
-          <w:sz w:val="24"/>
-          <w:szCs w:val="24"/>
-        </w:rPr>
-        <w:t>Gathering</w:t>
-      </w:r>
-      <w:r>
-        <w:rPr>
-          <w:b w:val="1"/>
-          <w:bCs w:val="1"/>
-          <w:sz w:val="24"/>
-          <w:szCs w:val="24"/>
-        </w:rPr>
-        <w:t xml:space="preserve"> </w:t>
-      </w:r>
-      <w:r>
-        <w:rPr>
-          <w:b w:val="1"/>
-          <w:bCs w:val="1"/>
-          <w:sz w:val="24"/>
-          <w:szCs w:val="24"/>
-        </w:rPr>
-        <w:t>Necessary</w:t>
-      </w:r>
-      <w:r>
-        <w:rPr>
-          <w:b w:val="1"/>
-          <w:bCs w:val="1"/>
-          <w:sz w:val="24"/>
-          <w:szCs w:val="24"/>
-        </w:rPr>
-        <w:t xml:space="preserve"> Information</w:t>
+        <w:rPr>
+          <w:b/>
+          <w:bCs/>
+          <w:sz w:val="24"/>
+          <w:szCs w:val="24"/>
+          <w:lang w:val="en-US"/>
+        </w:rPr>
+      </w:pPr>
+      <w:r>
+        <w:rPr>
+          <w:b/>
+          <w:bCs/>
+          <w:sz w:val="24"/>
+          <w:szCs w:val="24"/>
+          <w:lang w:val="en-US"/>
+        </w:rPr>
+        <w:t>Gathering Necessary Information</w:t>
+      </w:r>
+    </w:p>
+    <w:p>
+      <w:pPr>
+        <w:ind w:left="708"/>
+        <w:rPr>
+          <w:sz w:val="24"/>
+          <w:szCs w:val="24"/>
+          <w:lang w:val="en-US"/>
+        </w:rPr>
+      </w:pPr>
+      <w:r>
+        <w:rPr>
+          <w:sz w:val="24"/>
+          <w:szCs w:val="24"/>
+          <w:u w:val="single"/>
+          <w:lang w:val="en-US"/>
+        </w:rPr>
+        <w:t>Graph</w:t>
+      </w:r>
+    </w:p>
+    <w:p>
+      <w:pPr>
+        <w:ind w:left="708"/>
+        <w:rPr>
+          <w:sz w:val="24"/>
+          <w:szCs w:val="24"/>
+          <w:lang w:val="en-US"/>
+        </w:rPr>
+      </w:pPr>
+      <w:r>
+        <w:rPr>
+          <w:sz w:val="24"/>
+          <w:szCs w:val="24"/>
+          <w:lang w:val="en-US"/>
+        </w:rPr>
+        <w:t>A graph is a data structure that can be used to represent a network of interconnected objects. It is made up of two sets: vertices (also called nodes or points) and edges (also called links or lines). Vertices represent the objects in the network, and edges represent the relationships between them. For example, a graph could be used to represent a social network, with vertices representing people and edges representing friendships. Or, it could be used to represent a transportation network, with vertices representing cities and edges representing roads.</w:t>
       </w:r>
     </w:p>
     <w:p>
@@ -141,54 +201,21 @@
         <w:pStyle w:val="ListParagraph"/>
         <w:numPr>
           <w:ilvl w:val="0"/>
-          <w:numId w:val="2"/>
+          <w:numId w:val="3"/>
         </w:numPr>
-        <w:bidi w:val="0"/>
-        <w:spacing w:before="0" w:beforeAutospacing="off" w:after="160" w:afterAutospacing="off" w:line="259" w:lineRule="auto"/>
-        <w:ind w:right="0"/>
-        <w:jc w:val="left"/>
-        <w:rPr>
-          <w:b w:val="1"/>
-          <w:bCs w:val="1"/>
-          <w:sz w:val="24"/>
-          <w:szCs w:val="24"/>
-        </w:rPr>
-      </w:pPr>
-      <w:r>
-        <w:rPr>
-          <w:b w:val="1"/>
-          <w:bCs w:val="1"/>
-          <w:sz w:val="24"/>
-          <w:szCs w:val="24"/>
-        </w:rPr>
-        <w:t>Search</w:t>
-      </w:r>
-      <w:r>
-        <w:rPr>
-          <w:b w:val="1"/>
-          <w:bCs w:val="1"/>
-          <w:sz w:val="24"/>
-          <w:szCs w:val="24"/>
-        </w:rPr>
-        <w:t xml:space="preserve"> </w:t>
-      </w:r>
-      <w:r>
-        <w:rPr>
-          <w:b w:val="1"/>
-          <w:bCs w:val="1"/>
-          <w:sz w:val="24"/>
-          <w:szCs w:val="24"/>
-        </w:rPr>
-        <w:t>For</w:t>
-      </w:r>
-      <w:r>
-        <w:rPr>
-          <w:b w:val="1"/>
-          <w:bCs w:val="1"/>
-          <w:sz w:val="24"/>
-          <w:szCs w:val="24"/>
-        </w:rPr>
-        <w:t xml:space="preserve"> Creative Solutions</w:t>
+        <w:rPr>
+          <w:sz w:val="24"/>
+          <w:szCs w:val="24"/>
+          <w:lang w:val="en-US"/>
+        </w:rPr>
+      </w:pPr>
+      <w:r>
+        <w:rPr>
+          <w:sz w:val="24"/>
+          <w:szCs w:val="24"/>
+          <w:lang w:val="en-US"/>
+        </w:rPr>
+        <w:t>Breadth-first search (BFS): BFS is a graph algorithm that is used to find the shortest path between two nodes in a graph. It works by exploring the graph in a breadth-first manner, starting at the source node, and then exploring all its neighbors before moving on to the next level.</w:t>
       </w:r>
     </w:p>
     <w:p>
@@ -196,108 +223,21 @@
         <w:pStyle w:val="ListParagraph"/>
         <w:numPr>
           <w:ilvl w:val="0"/>
-          <w:numId w:val="2"/>
+          <w:numId w:val="3"/>
         </w:numPr>
-        <w:bidi w:val="0"/>
-        <w:spacing w:before="0" w:beforeAutospacing="off" w:after="160" w:afterAutospacing="off" w:line="259" w:lineRule="auto"/>
-        <w:ind w:right="0"/>
-        <w:jc w:val="left"/>
-        <w:rPr>
-          <w:b w:val="1"/>
-          <w:bCs w:val="1"/>
-          <w:sz w:val="24"/>
-          <w:szCs w:val="24"/>
-        </w:rPr>
-      </w:pPr>
-      <w:r>
-        <w:rPr>
-          <w:b w:val="1"/>
-          <w:bCs w:val="1"/>
-          <w:sz w:val="24"/>
-          <w:szCs w:val="24"/>
-        </w:rPr>
-        <w:t>Transition</w:t>
-      </w:r>
-      <w:r>
-        <w:rPr>
-          <w:b w:val="1"/>
-          <w:bCs w:val="1"/>
-          <w:sz w:val="24"/>
-          <w:szCs w:val="24"/>
-        </w:rPr>
-        <w:t xml:space="preserve"> </w:t>
-      </w:r>
-      <w:r>
-        <w:rPr>
-          <w:b w:val="1"/>
-          <w:bCs w:val="1"/>
-          <w:sz w:val="24"/>
-          <w:szCs w:val="24"/>
-        </w:rPr>
-        <w:t>From</w:t>
-      </w:r>
-      <w:r>
-        <w:rPr>
-          <w:b w:val="1"/>
-          <w:bCs w:val="1"/>
-          <w:sz w:val="24"/>
-          <w:szCs w:val="24"/>
-        </w:rPr>
-        <w:t xml:space="preserve"> Idea </w:t>
-      </w:r>
-      <w:r>
-        <w:rPr>
-          <w:b w:val="1"/>
-          <w:bCs w:val="1"/>
-          <w:sz w:val="24"/>
-          <w:szCs w:val="24"/>
-        </w:rPr>
-        <w:t>Formulation</w:t>
-      </w:r>
-      <w:r>
-        <w:rPr>
-          <w:b w:val="1"/>
-          <w:bCs w:val="1"/>
-          <w:sz w:val="24"/>
-          <w:szCs w:val="24"/>
-        </w:rPr>
-        <w:t xml:space="preserve"> </w:t>
-      </w:r>
-      <w:r>
-        <w:rPr>
-          <w:b w:val="1"/>
-          <w:bCs w:val="1"/>
-          <w:sz w:val="24"/>
-          <w:szCs w:val="24"/>
-        </w:rPr>
-        <w:t>to</w:t>
-      </w:r>
-      <w:r>
-        <w:rPr>
-          <w:b w:val="1"/>
-          <w:bCs w:val="1"/>
-          <w:sz w:val="24"/>
-          <w:szCs w:val="24"/>
-        </w:rPr>
-        <w:t xml:space="preserve"> </w:t>
-      </w:r>
-      <w:r>
-        <w:rPr>
-          <w:b w:val="1"/>
-          <w:bCs w:val="1"/>
-          <w:sz w:val="24"/>
-          <w:szCs w:val="24"/>
-        </w:rPr>
-        <w:t>Preliminary</w:t>
-      </w:r>
-      <w:r>
-        <w:rPr>
-          <w:b w:val="1"/>
-          <w:bCs w:val="1"/>
-          <w:sz w:val="24"/>
-          <w:szCs w:val="24"/>
-        </w:rPr>
-        <w:t xml:space="preserve"> Designs</w:t>
+        <w:rPr>
+          <w:sz w:val="24"/>
+          <w:szCs w:val="24"/>
+          <w:lang w:val="en-US"/>
+        </w:rPr>
+      </w:pPr>
+      <w:r>
+        <w:rPr>
+          <w:sz w:val="24"/>
+          <w:szCs w:val="24"/>
+          <w:lang w:val="en-US"/>
+        </w:rPr>
+        <w:t>Depth-first search (DFS): DFS is another graph algorithm that can be used to find the shortest path between two nodes in a graph. It works by exploring the graph in a depth-first manner, starting at the source node, and then exploring all its neighbors before returning to the source node and exploring the next neighbor.</w:t>
       </w:r>
     </w:p>
     <w:p>
@@ -305,108 +245,86 @@
         <w:pStyle w:val="ListParagraph"/>
         <w:numPr>
           <w:ilvl w:val="0"/>
-          <w:numId w:val="2"/>
+          <w:numId w:val="3"/>
         </w:numPr>
-        <w:bidi w:val="0"/>
-        <w:spacing w:before="0" w:beforeAutospacing="off" w:after="160" w:afterAutospacing="off" w:line="259" w:lineRule="auto"/>
-        <w:ind w:right="0"/>
-        <w:jc w:val="left"/>
-        <w:rPr>
-          <w:b w:val="1"/>
-          <w:bCs w:val="1"/>
-          <w:sz w:val="24"/>
-          <w:szCs w:val="24"/>
-        </w:rPr>
-      </w:pPr>
-      <w:r>
-        <w:rPr>
-          <w:b w:val="1"/>
-          <w:bCs w:val="1"/>
-          <w:sz w:val="24"/>
-          <w:szCs w:val="24"/>
-        </w:rPr>
-        <w:t>Evaluation</w:t>
-      </w:r>
-      <w:r>
-        <w:rPr>
-          <w:b w:val="1"/>
-          <w:bCs w:val="1"/>
-          <w:sz w:val="24"/>
-          <w:szCs w:val="24"/>
-        </w:rPr>
-        <w:t xml:space="preserve"> and </w:t>
-      </w:r>
-      <w:r>
-        <w:rPr>
-          <w:b w:val="1"/>
-          <w:bCs w:val="1"/>
-          <w:sz w:val="24"/>
-          <w:szCs w:val="24"/>
-        </w:rPr>
-        <w:t>Selection</w:t>
-      </w:r>
-      <w:r>
-        <w:rPr>
-          <w:b w:val="1"/>
-          <w:bCs w:val="1"/>
-          <w:sz w:val="24"/>
-          <w:szCs w:val="24"/>
-        </w:rPr>
-        <w:t xml:space="preserve"> </w:t>
-      </w:r>
-      <w:r>
-        <w:rPr>
-          <w:b w:val="1"/>
-          <w:bCs w:val="1"/>
-          <w:sz w:val="24"/>
-          <w:szCs w:val="24"/>
-        </w:rPr>
-        <w:t>of</w:t>
-      </w:r>
-      <w:r>
-        <w:rPr>
-          <w:b w:val="1"/>
-          <w:bCs w:val="1"/>
-          <w:sz w:val="24"/>
-          <w:szCs w:val="24"/>
-        </w:rPr>
-        <w:t xml:space="preserve"> </w:t>
-      </w:r>
-      <w:r>
-        <w:rPr>
-          <w:b w:val="1"/>
-          <w:bCs w:val="1"/>
-          <w:sz w:val="24"/>
-          <w:szCs w:val="24"/>
-        </w:rPr>
-        <w:t>the</w:t>
-      </w:r>
-      <w:r>
-        <w:rPr>
-          <w:b w:val="1"/>
-          <w:bCs w:val="1"/>
-          <w:sz w:val="24"/>
-          <w:szCs w:val="24"/>
-        </w:rPr>
-        <w:t xml:space="preserve"> </w:t>
-      </w:r>
-      <w:r>
-        <w:rPr>
-          <w:b w:val="1"/>
-          <w:bCs w:val="1"/>
-          <w:sz w:val="24"/>
-          <w:szCs w:val="24"/>
-        </w:rPr>
-        <w:t>Best</w:t>
-      </w:r>
-      <w:r>
-        <w:rPr>
-          <w:b w:val="1"/>
-          <w:bCs w:val="1"/>
-          <w:sz w:val="24"/>
-          <w:szCs w:val="24"/>
-        </w:rPr>
-        <w:t xml:space="preserve"> Solution</w:t>
+        <w:rPr>
+          <w:sz w:val="24"/>
+          <w:szCs w:val="24"/>
+          <w:lang w:val="en-US"/>
+        </w:rPr>
+      </w:pPr>
+      <w:r>
+        <w:rPr>
+          <w:sz w:val="24"/>
+          <w:szCs w:val="24"/>
+          <w:lang w:val="en-US"/>
+        </w:rPr>
+        <w:t>Dijkstra's algorithm: Dijkstra's algorithm is a graph algorithm that is used to find the shortest path between a single source node and all other nodes in a graph. It works by maintaining a queue of nodes that have not yet been visited, and then repeatedly visiting the node with the shortest distance from the source node.</w:t>
+      </w:r>
+    </w:p>
+    <w:p>
+      <w:pPr>
+        <w:ind w:left="708"/>
+        <w:rPr>
+          <w:sz w:val="24"/>
+          <w:szCs w:val="24"/>
+          <w:u w:val="single"/>
+          <w:lang w:val="en-US"/>
+        </w:rPr>
+      </w:pPr>
+      <w:r>
+        <w:rPr>
+          <w:sz w:val="24"/>
+          <w:szCs w:val="24"/>
+          <w:u w:val="single"/>
+          <w:lang w:val="en-US"/>
+        </w:rPr>
+        <w:t>Libraries</w:t>
+      </w:r>
+    </w:p>
+    <w:p>
+      <w:pPr>
+        <w:ind w:left="708"/>
+        <w:rPr>
+          <w:sz w:val="24"/>
+          <w:szCs w:val="24"/>
+          <w:lang w:val="en-US"/>
+        </w:rPr>
+      </w:pPr>
+      <w:r>
+        <w:rPr>
+          <w:sz w:val="24"/>
+          <w:szCs w:val="24"/>
+          <w:lang w:val="en-US"/>
+        </w:rPr>
+        <w:t>JavaFX:</w:t>
+      </w:r>
+    </w:p>
+    <w:p>
+      <w:pPr>
+        <w:ind w:left="708"/>
+        <w:rPr>
+          <w:sz w:val="24"/>
+          <w:szCs w:val="24"/>
+          <w:lang w:val="en-US"/>
+        </w:rPr>
+      </w:pPr>
+      <w:r>
+        <w:rPr>
+          <w:sz w:val="24"/>
+          <w:szCs w:val="24"/>
+          <w:lang w:val="en-US"/>
+        </w:rPr>
+        <w:t xml:space="preserve">JavaFX is a Java library that is used to create rich client applications. It provides a wide range of features for creating user interfaces, including graphics, animation, and multimedia. JavaFX is also a powerful tool for modeling graphs. It provides </w:t>
+      </w:r>
+      <w:r>
+        <w:rPr>
+          <w:sz w:val="24"/>
+          <w:szCs w:val="24"/>
+          <w:lang w:val="en-US"/>
+        </w:rPr>
+        <w:lastRenderedPageBreak/>
+        <w:t>several classes and methods for creating and manipulating graphs, and it can be used to create a wide variety of graph-based applications.</w:t>
       </w:r>
     </w:p>
     <w:p>
@@ -414,72 +332,21 @@
         <w:pStyle w:val="ListParagraph"/>
         <w:numPr>
           <w:ilvl w:val="0"/>
-          <w:numId w:val="2"/>
+          <w:numId w:val="4"/>
         </w:numPr>
-        <w:bidi w:val="0"/>
-        <w:spacing w:before="0" w:beforeAutospacing="off" w:after="160" w:afterAutospacing="off" w:line="259" w:lineRule="auto"/>
-        <w:ind w:right="0"/>
-        <w:jc w:val="left"/>
-        <w:rPr>
-          <w:b w:val="1"/>
-          <w:bCs w:val="1"/>
-          <w:sz w:val="24"/>
-          <w:szCs w:val="24"/>
-        </w:rPr>
-      </w:pPr>
-      <w:r>
-        <w:rPr>
-          <w:b w:val="1"/>
-          <w:bCs w:val="1"/>
-          <w:sz w:val="24"/>
-          <w:szCs w:val="24"/>
-        </w:rPr>
-        <w:t>Preparation</w:t>
-      </w:r>
-      <w:r>
-        <w:rPr>
-          <w:b w:val="1"/>
-          <w:bCs w:val="1"/>
-          <w:sz w:val="24"/>
-          <w:szCs w:val="24"/>
-        </w:rPr>
-        <w:t xml:space="preserve"> </w:t>
-      </w:r>
-      <w:r>
-        <w:rPr>
-          <w:b w:val="1"/>
-          <w:bCs w:val="1"/>
-          <w:sz w:val="24"/>
-          <w:szCs w:val="24"/>
-        </w:rPr>
-        <w:t>of</w:t>
-      </w:r>
-      <w:r>
-        <w:rPr>
-          <w:b w:val="1"/>
-          <w:bCs w:val="1"/>
-          <w:sz w:val="24"/>
-          <w:szCs w:val="24"/>
-        </w:rPr>
-        <w:t xml:space="preserve"> </w:t>
-      </w:r>
-      <w:r>
-        <w:rPr>
-          <w:b w:val="1"/>
-          <w:bCs w:val="1"/>
-          <w:sz w:val="24"/>
-          <w:szCs w:val="24"/>
-        </w:rPr>
-        <w:t>Reports</w:t>
-      </w:r>
-      <w:r>
-        <w:rPr>
-          <w:b w:val="1"/>
-          <w:bCs w:val="1"/>
-          <w:sz w:val="24"/>
-          <w:szCs w:val="24"/>
-        </w:rPr>
-        <w:t xml:space="preserve"> and Specifications</w:t>
+        <w:rPr>
+          <w:sz w:val="24"/>
+          <w:szCs w:val="24"/>
+          <w:lang w:val="en-US"/>
+        </w:rPr>
+      </w:pPr>
+      <w:r>
+        <w:rPr>
+          <w:sz w:val="24"/>
+          <w:szCs w:val="24"/>
+          <w:lang w:val="en-US"/>
+        </w:rPr>
+        <w:t>Creating graph objects: JavaFX provides several classes for creating graph objects, such as nodes, edges, and graphs. These classes can be used to create a variety of graph structures, such as directed graphs, undirected graphs, and weighted graphs.</w:t>
       </w:r>
     </w:p>
     <w:p>
@@ -487,44 +354,275 @@
         <w:pStyle w:val="ListParagraph"/>
         <w:numPr>
           <w:ilvl w:val="0"/>
-          <w:numId w:val="2"/>
+          <w:numId w:val="4"/>
         </w:numPr>
-        <w:bidi w:val="0"/>
-        <w:spacing w:before="0" w:beforeAutospacing="off" w:after="160" w:afterAutospacing="off" w:line="259" w:lineRule="auto"/>
-        <w:ind w:right="0"/>
-        <w:jc w:val="left"/>
-        <w:rPr>
-          <w:b w:val="1"/>
-          <w:bCs w:val="1"/>
-          <w:sz w:val="24"/>
-          <w:szCs w:val="24"/>
-        </w:rPr>
-      </w:pPr>
-      <w:r>
-        <w:rPr>
-          <w:b w:val="1"/>
-          <w:bCs w:val="1"/>
-          <w:sz w:val="24"/>
-          <w:szCs w:val="24"/>
-        </w:rPr>
-        <w:t>Design</w:t>
-      </w:r>
-      <w:r>
-        <w:rPr>
-          <w:b w:val="1"/>
-          <w:bCs w:val="1"/>
-          <w:sz w:val="24"/>
-          <w:szCs w:val="24"/>
-        </w:rPr>
-        <w:t xml:space="preserve"> Implementation</w:t>
-      </w:r>
-    </w:p>
-    <w:p>
-      <w:pPr>
-        <w:pStyle w:val="Normal"/>
-        <w:bidi w:val="0"/>
-        <w:spacing w:before="0" w:beforeAutospacing="off" w:after="160" w:afterAutospacing="off" w:line="259" w:lineRule="auto"/>
-        <w:ind w:left="0" w:right="0"/>
+        <w:rPr>
+          <w:sz w:val="24"/>
+          <w:szCs w:val="24"/>
+          <w:lang w:val="en-US"/>
+        </w:rPr>
+      </w:pPr>
+      <w:r>
+        <w:rPr>
+          <w:sz w:val="24"/>
+          <w:szCs w:val="24"/>
+          <w:lang w:val="en-US"/>
+        </w:rPr>
+        <w:t>Visualizing graphs: JavaFX provides several methods for visualizing graphs. These methods can be used to create a variety of graph visualizations, such as node-link diagrams, arc diagrams, and tree maps.</w:t>
+      </w:r>
+    </w:p>
+    <w:p>
+      <w:pPr>
+        <w:pStyle w:val="ListParagraph"/>
+        <w:numPr>
+          <w:ilvl w:val="0"/>
+          <w:numId w:val="4"/>
+        </w:numPr>
+        <w:rPr>
+          <w:sz w:val="24"/>
+          <w:szCs w:val="24"/>
+          <w:lang w:val="en-US"/>
+        </w:rPr>
+      </w:pPr>
+      <w:r>
+        <w:rPr>
+          <w:sz w:val="24"/>
+          <w:szCs w:val="24"/>
+          <w:lang w:val="en-US"/>
+        </w:rPr>
+        <w:t>Manipulating graphs: JavaFX provides several methods for manipulating graphs. These methods can be used to add and remove nodes and edges, change the properties of nodes and edges, and perform graph algorithms.</w:t>
+      </w:r>
+    </w:p>
+    <w:p>
+      <w:pPr>
+        <w:ind w:left="708"/>
+        <w:rPr>
+          <w:sz w:val="24"/>
+          <w:szCs w:val="24"/>
+          <w:lang w:val="en-US"/>
+        </w:rPr>
+      </w:pPr>
+      <w:r>
+        <w:rPr>
+          <w:sz w:val="24"/>
+          <w:szCs w:val="24"/>
+          <w:lang w:val="en-US"/>
+        </w:rPr>
+        <w:t>JGraphT:</w:t>
+      </w:r>
+    </w:p>
+    <w:p>
+      <w:pPr>
+        <w:ind w:left="708"/>
+        <w:rPr>
+          <w:sz w:val="24"/>
+          <w:szCs w:val="24"/>
+          <w:lang/>
+        </w:rPr>
+      </w:pPr>
+      <w:r>
+        <w:rPr>
+          <w:sz w:val="24"/>
+          <w:szCs w:val="24"/>
+          <w:lang/>
+        </w:rPr>
+        <w:t>JGraphT and GraphStream are two popular Java libraries for modeling and analyzing graphs.</w:t>
+      </w:r>
+      <w:r>
+        <w:rPr>
+          <w:sz w:val="24"/>
+          <w:szCs w:val="24"/>
+          <w:lang w:val="en-US"/>
+        </w:rPr>
+        <w:t xml:space="preserve"> </w:t>
+      </w:r>
+      <w:r>
+        <w:rPr>
+          <w:sz w:val="24"/>
+          <w:szCs w:val="24"/>
+          <w:lang/>
+        </w:rPr>
+        <w:t>JGraphT is a full-featured graph library that provides a wide range of features for graph manipulation, analysis, and visualization. It supports a variety of graph types, including simple graphs, multigraphs, and pseudographs. JGraphT also provides a variety of algorithms for graph analysis, such as shortest path, minimum spanning tree, and network flow.</w:t>
+      </w:r>
+    </w:p>
+    <w:p>
+      <w:pPr>
+        <w:ind w:left="708"/>
+        <w:rPr>
+          <w:sz w:val="24"/>
+          <w:szCs w:val="24"/>
+          <w:lang w:val="en-US"/>
+        </w:rPr>
+      </w:pPr>
+      <w:r>
+        <w:rPr>
+          <w:sz w:val="24"/>
+          <w:szCs w:val="24"/>
+          <w:lang w:val="en-US"/>
+        </w:rPr>
+        <w:t>GraphStream:</w:t>
+      </w:r>
+    </w:p>
+    <w:p>
+      <w:pPr>
+        <w:ind w:left="708"/>
+        <w:rPr>
+          <w:sz w:val="24"/>
+          <w:szCs w:val="24"/>
+          <w:lang/>
+        </w:rPr>
+      </w:pPr>
+      <w:r>
+        <w:rPr>
+          <w:sz w:val="24"/>
+          <w:szCs w:val="24"/>
+          <w:lang/>
+        </w:rPr>
+        <w:t xml:space="preserve">GraphStream is a Java library for modeling and analyzing dynamic graphs. It provides features for generating, importing, exporting, measuring, laying out, and visualizing dynamic graphs. GraphStream also provides </w:t>
+      </w:r>
+      <w:r>
+        <w:rPr>
+          <w:sz w:val="24"/>
+          <w:szCs w:val="24"/>
+          <w:lang/>
+        </w:rPr>
+        <w:t>several</w:t>
+      </w:r>
+      <w:r>
+        <w:rPr>
+          <w:sz w:val="24"/>
+          <w:szCs w:val="24"/>
+          <w:lang/>
+        </w:rPr>
+        <w:t xml:space="preserve"> algorithms for analyzing dynamic graphs, such as community detection and event detection.</w:t>
+      </w:r>
+    </w:p>
+    <w:p>
+      <w:pPr>
+        <w:pStyle w:val="ListParagraph"/>
+        <w:numPr>
+          <w:ilvl w:val="0"/>
+          <w:numId w:val="1"/>
+        </w:numPr>
+        <w:rPr>
+          <w:b/>
+          <w:bCs/>
+          <w:sz w:val="24"/>
+          <w:szCs w:val="24"/>
+        </w:rPr>
+      </w:pPr>
+      <w:r>
+        <w:rPr>
+          <w:b/>
+          <w:bCs/>
+          <w:sz w:val="24"/>
+          <w:szCs w:val="24"/>
+        </w:rPr>
+        <w:t>Search For Creative Solutions</w:t>
+      </w:r>
+    </w:p>
+    <w:p>
+      <w:pPr>
+        <w:pStyle w:val="ListParagraph"/>
+        <w:numPr>
+          <w:ilvl w:val="0"/>
+          <w:numId w:val="1"/>
+        </w:numPr>
+        <w:rPr>
+          <w:b/>
+          <w:bCs/>
+          <w:sz w:val="24"/>
+          <w:szCs w:val="24"/>
+          <w:lang w:val="en-US"/>
+        </w:rPr>
+      </w:pPr>
+      <w:r>
+        <w:rPr>
+          <w:b/>
+          <w:bCs/>
+          <w:sz w:val="24"/>
+          <w:szCs w:val="24"/>
+          <w:lang w:val="en-US"/>
+        </w:rPr>
+        <w:t>Transition From Idea Formulation to Preliminary Designs</w:t>
+      </w:r>
+    </w:p>
+    <w:p>
+      <w:pPr>
+        <w:pStyle w:val="ListParagraph"/>
+        <w:numPr>
+          <w:ilvl w:val="0"/>
+          <w:numId w:val="1"/>
+        </w:numPr>
+        <w:rPr>
+          <w:b/>
+          <w:bCs/>
+          <w:sz w:val="24"/>
+          <w:szCs w:val="24"/>
+          <w:lang w:val="en-US"/>
+        </w:rPr>
+      </w:pPr>
+      <w:r>
+        <w:rPr>
+          <w:b/>
+          <w:bCs/>
+          <w:sz w:val="24"/>
+          <w:szCs w:val="24"/>
+          <w:lang w:val="en-US"/>
+        </w:rPr>
+        <w:t>Evaluation and Selection of the Best Solution</w:t>
+      </w:r>
+    </w:p>
+    <w:p>
+      <w:pPr>
+        <w:pStyle w:val="ListParagraph"/>
+        <w:numPr>
+          <w:ilvl w:val="0"/>
+          <w:numId w:val="1"/>
+        </w:numPr>
+        <w:rPr>
+          <w:b/>
+          <w:bCs/>
+          <w:sz w:val="24"/>
+          <w:szCs w:val="24"/>
+        </w:rPr>
+      </w:pPr>
+      <w:r>
+        <w:rPr>
+          <w:b/>
+          <w:bCs/>
+          <w:sz w:val="24"/>
+          <w:szCs w:val="24"/>
+        </w:rPr>
+        <w:t>Preparation of Reports and Specifications</w:t>
+      </w:r>
+    </w:p>
+    <w:p>
+      <w:pPr>
+        <w:pStyle w:val="ListParagraph"/>
+        <w:numPr>
+          <w:ilvl w:val="0"/>
+          <w:numId w:val="1"/>
+        </w:numPr>
+        <w:rPr>
+          <w:b/>
+          <w:bCs/>
+          <w:sz w:val="24"/>
+          <w:szCs w:val="24"/>
+        </w:rPr>
+      </w:pPr>
+      <w:r>
+        <w:rPr>
+          <w:b/>
+          <w:bCs/>
+          <w:sz w:val="24"/>
+          <w:szCs w:val="24"/>
+        </w:rPr>
+        <w:t>Design Implementation</w:t>
+      </w:r>
+    </w:p>
+    <w:p>
+      <w:pPr>
         <w:jc w:val="center"/>
         <w:rPr>
           <w:sz w:val="24"/>
@@ -534,11 +632,6 @@
     </w:p>
     <w:p>
       <w:pPr>
-        <w:pStyle w:val="Normal"/>
-        <w:bidi w:val="0"/>
-        <w:spacing w:before="0" w:beforeAutospacing="off" w:after="160" w:afterAutospacing="off" w:line="259" w:lineRule="auto"/>
-        <w:ind w:left="0" w:right="0"/>
-        <w:jc w:val="left"/>
         <w:rPr>
           <w:sz w:val="28"/>
           <w:szCs w:val="28"/>
@@ -546,7 +639,7 @@
       </w:pPr>
     </w:p>
     <w:sectPr>
-      <w:pgSz w:w="11906" w:h="16838" w:orient="portrait"/>
+      <w:pgSz w:w="11906" w:h="16838"/>
       <w:pgMar w:top="1440" w:right="1440" w:bottom="1440" w:left="1440" w:header="720" w:footer="720" w:gutter="0"/>
       <w:cols w:space="720"/>
       <w:docGrid w:linePitch="360"/>
@@ -556,11 +649,12 @@
 </file>
 
 <file path=word/numbering.xml><?xml version="1.0" encoding="utf-8"?>
-<w:numbering xmlns:w="http://schemas.openxmlformats.org/wordprocessingml/2006/main">
-  <w:abstractNum xmlns:w="http://schemas.openxmlformats.org/wordprocessingml/2006/main" w:abstractNumId="2">
-    <w:nsid w:val="2a67d3b6"/>
-    <w:multiLevelType xmlns:w="http://schemas.openxmlformats.org/wordprocessingml/2006/main" w:val="hybridMultilevel"/>
-    <w:lvl xmlns:w="http://schemas.openxmlformats.org/wordprocessingml/2006/main" w:ilvl="0">
+<w:numbering xmlns:wpc="http://schemas.microsoft.com/office/word/2010/wordprocessingCanvas" xmlns:cx="http://schemas.microsoft.com/office/drawing/2014/chartex" xmlns:cx1="http://schemas.microsoft.com/office/drawing/2015/9/8/chartex" xmlns:cx2="http://schemas.microsoft.com/office/drawing/2015/10/21/chartex" xmlns:cx3="http://schemas.microsoft.com/office/drawing/2016/5/9/chartex" xmlns:cx4="http://schemas.microsoft.com/office/drawing/2016/5/10/chartex" xmlns:cx5="http://schemas.microsoft.com/office/drawing/2016/5/11/chartex" xmlns:cx6="http://schemas.microsoft.com/office/drawing/2016/5/12/chartex" xmlns:cx7="http://schemas.microsoft.com/office/drawing/2016/5/13/chartex" xmlns:cx8="http://schemas.microsoft.com/office/drawing/2016/5/14/chartex" xmlns:mc="http://schemas.openxmlformats.org/markup-compatibility/2006" xmlns:aink="http://schemas.microsoft.com/office/drawing/2016/ink" xmlns:am3d="http://schemas.microsoft.com/office/drawing/2017/model3d" xmlns:o="urn:schemas-microsoft-com:office:office" xmlns:oel="http://schemas.microsoft.com/office/2019/extlst" xmlns:r="http://schemas.openxmlformats.org/officeDocument/2006/relationships" xmlns:m="http://schemas.openxmlformats.org/officeDocument/2006/math" xmlns:v="urn:schemas-microsoft-com:vml" xmlns:wp14="http://schemas.microsoft.com/office/word/2010/wordprocessingDrawing" xmlns:wp="http://schemas.openxmlformats.org/drawingml/2006/wordprocessingDrawing" xmlns:w10="urn:schemas-microsoft-com:office:word" xmlns:w="http://schemas.openxmlformats.org/wordprocessingml/2006/main" xmlns:w14="http://schemas.microsoft.com/office/word/2010/wordml" xmlns:w15="http://schemas.microsoft.com/office/word/2012/wordml" xmlns:w16cex="http://schemas.microsoft.com/office/word/2018/wordml/cex" xmlns:w16cid="http://schemas.microsoft.com/office/word/2016/wordml/cid" xmlns:w16="http://schemas.microsoft.com/office/word/2018/wordml" xmlns:w16sdtdh="http://schemas.microsoft.com/office/word/2020/wordml/sdtdatahash" xmlns:w16se="http://schemas.microsoft.com/office/word/2015/wordml/symex" xmlns:wpg="http://schemas.microsoft.com/office/word/2010/wordprocessingGroup" xmlns:wpi="http://schemas.microsoft.com/office/word/2010/wordprocessingInk" xmlns:wne="http://schemas.microsoft.com/office/word/2006/wordml" xmlns:wps="http://schemas.microsoft.com/office/word/2010/wordprocessingShape" mc:Ignorable="w14 w15 w16se w16cid w16 w16cex w16sdtdh wp14">
+  <w:abstractNum w:abstractNumId="0" w15:restartNumberingAfterBreak="0">
+    <w:nsid w:val="26AF600D"/>
+    <w:multiLevelType w:val="hybridMultilevel"/>
+    <w:tmpl w:val="F9F860AE"/>
+    <w:lvl w:ilvl="0" w:tplc="530EB99E">
       <w:start w:val="1"/>
       <w:numFmt w:val="decimal"/>
       <w:lvlText w:val="%1."/>
@@ -569,7 +663,7 @@
         <w:ind w:left="720" w:hanging="360"/>
       </w:pPr>
     </w:lvl>
-    <w:lvl xmlns:w="http://schemas.openxmlformats.org/wordprocessingml/2006/main" w:ilvl="1">
+    <w:lvl w:ilvl="1" w:tplc="6D1C629E">
       <w:start w:val="1"/>
       <w:numFmt w:val="lowerLetter"/>
       <w:lvlText w:val="%2."/>
@@ -578,7 +672,7 @@
         <w:ind w:left="1440" w:hanging="360"/>
       </w:pPr>
     </w:lvl>
-    <w:lvl xmlns:w="http://schemas.openxmlformats.org/wordprocessingml/2006/main" w:ilvl="2">
+    <w:lvl w:ilvl="2" w:tplc="AEE29504">
       <w:start w:val="1"/>
       <w:numFmt w:val="lowerRoman"/>
       <w:lvlText w:val="%3."/>
@@ -587,7 +681,7 @@
         <w:ind w:left="2160" w:hanging="180"/>
       </w:pPr>
     </w:lvl>
-    <w:lvl xmlns:w="http://schemas.openxmlformats.org/wordprocessingml/2006/main" w:ilvl="3">
+    <w:lvl w:ilvl="3" w:tplc="5CFCBF36">
       <w:start w:val="1"/>
       <w:numFmt w:val="decimal"/>
       <w:lvlText w:val="%4."/>
@@ -596,7 +690,7 @@
         <w:ind w:left="2880" w:hanging="360"/>
       </w:pPr>
     </w:lvl>
-    <w:lvl xmlns:w="http://schemas.openxmlformats.org/wordprocessingml/2006/main" w:ilvl="4">
+    <w:lvl w:ilvl="4" w:tplc="EAF2E4EE">
       <w:start w:val="1"/>
       <w:numFmt w:val="lowerLetter"/>
       <w:lvlText w:val="%5."/>
@@ -605,7 +699,7 @@
         <w:ind w:left="3600" w:hanging="360"/>
       </w:pPr>
     </w:lvl>
-    <w:lvl xmlns:w="http://schemas.openxmlformats.org/wordprocessingml/2006/main" w:ilvl="5">
+    <w:lvl w:ilvl="5" w:tplc="20B4EF4C">
       <w:start w:val="1"/>
       <w:numFmt w:val="lowerRoman"/>
       <w:lvlText w:val="%6."/>
@@ -614,7 +708,7 @@
         <w:ind w:left="4320" w:hanging="180"/>
       </w:pPr>
     </w:lvl>
-    <w:lvl xmlns:w="http://schemas.openxmlformats.org/wordprocessingml/2006/main" w:ilvl="6">
+    <w:lvl w:ilvl="6" w:tplc="C680A460">
       <w:start w:val="1"/>
       <w:numFmt w:val="decimal"/>
       <w:lvlText w:val="%7."/>
@@ -623,7 +717,7 @@
         <w:ind w:left="5040" w:hanging="360"/>
       </w:pPr>
     </w:lvl>
-    <w:lvl xmlns:w="http://schemas.openxmlformats.org/wordprocessingml/2006/main" w:ilvl="7">
+    <w:lvl w:ilvl="7" w:tplc="A2B47A60">
       <w:start w:val="1"/>
       <w:numFmt w:val="lowerLetter"/>
       <w:lvlText w:val="%8."/>
@@ -632,7 +726,7 @@
         <w:ind w:left="5760" w:hanging="360"/>
       </w:pPr>
     </w:lvl>
-    <w:lvl xmlns:w="http://schemas.openxmlformats.org/wordprocessingml/2006/main" w:ilvl="8">
+    <w:lvl w:ilvl="8" w:tplc="451E0D40">
       <w:start w:val="1"/>
       <w:numFmt w:val="lowerRoman"/>
       <w:lvlText w:val="%9."/>
@@ -642,10 +736,11 @@
       </w:pPr>
     </w:lvl>
   </w:abstractNum>
-  <w:abstractNum xmlns:w="http://schemas.openxmlformats.org/wordprocessingml/2006/main" w:abstractNumId="1">
-    <w:nsid w:val="26af600d"/>
-    <w:multiLevelType xmlns:w="http://schemas.openxmlformats.org/wordprocessingml/2006/main" w:val="hybridMultilevel"/>
-    <w:lvl xmlns:w="http://schemas.openxmlformats.org/wordprocessingml/2006/main" w:ilvl="0">
+  <w:abstractNum w:abstractNumId="1" w15:restartNumberingAfterBreak="0">
+    <w:nsid w:val="2A67D3B6"/>
+    <w:multiLevelType w:val="hybridMultilevel"/>
+    <w:tmpl w:val="4A88B22A"/>
+    <w:lvl w:ilvl="0" w:tplc="9A0427A0">
       <w:start w:val="1"/>
       <w:numFmt w:val="decimal"/>
       <w:lvlText w:val="%1."/>
@@ -654,7 +749,7 @@
         <w:ind w:left="720" w:hanging="360"/>
       </w:pPr>
     </w:lvl>
-    <w:lvl xmlns:w="http://schemas.openxmlformats.org/wordprocessingml/2006/main" w:ilvl="1">
+    <w:lvl w:ilvl="1" w:tplc="86E0DF1E">
       <w:start w:val="1"/>
       <w:numFmt w:val="lowerLetter"/>
       <w:lvlText w:val="%2."/>
@@ -663,7 +758,7 @@
         <w:ind w:left="1440" w:hanging="360"/>
       </w:pPr>
     </w:lvl>
-    <w:lvl xmlns:w="http://schemas.openxmlformats.org/wordprocessingml/2006/main" w:ilvl="2">
+    <w:lvl w:ilvl="2" w:tplc="0C6E2F0A">
       <w:start w:val="1"/>
       <w:numFmt w:val="lowerRoman"/>
       <w:lvlText w:val="%3."/>
@@ -672,7 +767,7 @@
         <w:ind w:left="2160" w:hanging="180"/>
       </w:pPr>
     </w:lvl>
-    <w:lvl xmlns:w="http://schemas.openxmlformats.org/wordprocessingml/2006/main" w:ilvl="3">
+    <w:lvl w:ilvl="3" w:tplc="0556EFF6">
       <w:start w:val="1"/>
       <w:numFmt w:val="decimal"/>
       <w:lvlText w:val="%4."/>
@@ -681,7 +776,7 @@
         <w:ind w:left="2880" w:hanging="360"/>
       </w:pPr>
     </w:lvl>
-    <w:lvl xmlns:w="http://schemas.openxmlformats.org/wordprocessingml/2006/main" w:ilvl="4">
+    <w:lvl w:ilvl="4" w:tplc="71C4C7CA">
       <w:start w:val="1"/>
       <w:numFmt w:val="lowerLetter"/>
       <w:lvlText w:val="%5."/>
@@ -690,7 +785,7 @@
         <w:ind w:left="3600" w:hanging="360"/>
       </w:pPr>
     </w:lvl>
-    <w:lvl xmlns:w="http://schemas.openxmlformats.org/wordprocessingml/2006/main" w:ilvl="5">
+    <w:lvl w:ilvl="5" w:tplc="124C6386">
       <w:start w:val="1"/>
       <w:numFmt w:val="lowerRoman"/>
       <w:lvlText w:val="%6."/>
@@ -699,7 +794,7 @@
         <w:ind w:left="4320" w:hanging="180"/>
       </w:pPr>
     </w:lvl>
-    <w:lvl xmlns:w="http://schemas.openxmlformats.org/wordprocessingml/2006/main" w:ilvl="6">
+    <w:lvl w:ilvl="6" w:tplc="8E04AFD2">
       <w:start w:val="1"/>
       <w:numFmt w:val="decimal"/>
       <w:lvlText w:val="%7."/>
@@ -708,7 +803,7 @@
         <w:ind w:left="5040" w:hanging="360"/>
       </w:pPr>
     </w:lvl>
-    <w:lvl xmlns:w="http://schemas.openxmlformats.org/wordprocessingml/2006/main" w:ilvl="7">
+    <w:lvl w:ilvl="7" w:tplc="A57E4636">
       <w:start w:val="1"/>
       <w:numFmt w:val="lowerLetter"/>
       <w:lvlText w:val="%8."/>
@@ -717,7 +812,7 @@
         <w:ind w:left="5760" w:hanging="360"/>
       </w:pPr>
     </w:lvl>
-    <w:lvl xmlns:w="http://schemas.openxmlformats.org/wordprocessingml/2006/main" w:ilvl="8">
+    <w:lvl w:ilvl="8" w:tplc="DCB494D2">
       <w:start w:val="1"/>
       <w:numFmt w:val="lowerRoman"/>
       <w:lvlText w:val="%9."/>
@@ -727,21 +822,253 @@
       </w:pPr>
     </w:lvl>
   </w:abstractNum>
-  <w:num w:numId="2">
+  <w:abstractNum w:abstractNumId="2" w15:restartNumberingAfterBreak="0">
+    <w:nsid w:val="69367E17"/>
+    <w:multiLevelType w:val="hybridMultilevel"/>
+    <w:tmpl w:val="F418D478"/>
+    <w:lvl w:ilvl="0" w:tplc="10000001">
+      <w:start w:val="1"/>
+      <w:numFmt w:val="bullet"/>
+      <w:lvlText w:val=""/>
+      <w:lvlJc w:val="left"/>
+      <w:pPr>
+        <w:ind w:left="1428" w:hanging="360"/>
+      </w:pPr>
+      <w:rPr>
+        <w:rFonts w:ascii="Symbol" w:hAnsi="Symbol" w:hint="default"/>
+      </w:rPr>
+    </w:lvl>
+    <w:lvl w:ilvl="1" w:tplc="10000003" w:tentative="1">
+      <w:start w:val="1"/>
+      <w:numFmt w:val="bullet"/>
+      <w:lvlText w:val="o"/>
+      <w:lvlJc w:val="left"/>
+      <w:pPr>
+        <w:ind w:left="2148" w:hanging="360"/>
+      </w:pPr>
+      <w:rPr>
+        <w:rFonts w:ascii="Courier New" w:hAnsi="Courier New" w:cs="Courier New" w:hint="default"/>
+      </w:rPr>
+    </w:lvl>
+    <w:lvl w:ilvl="2" w:tplc="10000005" w:tentative="1">
+      <w:start w:val="1"/>
+      <w:numFmt w:val="bullet"/>
+      <w:lvlText w:val=""/>
+      <w:lvlJc w:val="left"/>
+      <w:pPr>
+        <w:ind w:left="2868" w:hanging="360"/>
+      </w:pPr>
+      <w:rPr>
+        <w:rFonts w:ascii="Wingdings" w:hAnsi="Wingdings" w:hint="default"/>
+      </w:rPr>
+    </w:lvl>
+    <w:lvl w:ilvl="3" w:tplc="10000001" w:tentative="1">
+      <w:start w:val="1"/>
+      <w:numFmt w:val="bullet"/>
+      <w:lvlText w:val=""/>
+      <w:lvlJc w:val="left"/>
+      <w:pPr>
+        <w:ind w:left="3588" w:hanging="360"/>
+      </w:pPr>
+      <w:rPr>
+        <w:rFonts w:ascii="Symbol" w:hAnsi="Symbol" w:hint="default"/>
+      </w:rPr>
+    </w:lvl>
+    <w:lvl w:ilvl="4" w:tplc="10000003" w:tentative="1">
+      <w:start w:val="1"/>
+      <w:numFmt w:val="bullet"/>
+      <w:lvlText w:val="o"/>
+      <w:lvlJc w:val="left"/>
+      <w:pPr>
+        <w:ind w:left="4308" w:hanging="360"/>
+      </w:pPr>
+      <w:rPr>
+        <w:rFonts w:ascii="Courier New" w:hAnsi="Courier New" w:cs="Courier New" w:hint="default"/>
+      </w:rPr>
+    </w:lvl>
+    <w:lvl w:ilvl="5" w:tplc="10000005" w:tentative="1">
+      <w:start w:val="1"/>
+      <w:numFmt w:val="bullet"/>
+      <w:lvlText w:val=""/>
+      <w:lvlJc w:val="left"/>
+      <w:pPr>
+        <w:ind w:left="5028" w:hanging="360"/>
+      </w:pPr>
+      <w:rPr>
+        <w:rFonts w:ascii="Wingdings" w:hAnsi="Wingdings" w:hint="default"/>
+      </w:rPr>
+    </w:lvl>
+    <w:lvl w:ilvl="6" w:tplc="10000001" w:tentative="1">
+      <w:start w:val="1"/>
+      <w:numFmt w:val="bullet"/>
+      <w:lvlText w:val=""/>
+      <w:lvlJc w:val="left"/>
+      <w:pPr>
+        <w:ind w:left="5748" w:hanging="360"/>
+      </w:pPr>
+      <w:rPr>
+        <w:rFonts w:ascii="Symbol" w:hAnsi="Symbol" w:hint="default"/>
+      </w:rPr>
+    </w:lvl>
+    <w:lvl w:ilvl="7" w:tplc="10000003" w:tentative="1">
+      <w:start w:val="1"/>
+      <w:numFmt w:val="bullet"/>
+      <w:lvlText w:val="o"/>
+      <w:lvlJc w:val="left"/>
+      <w:pPr>
+        <w:ind w:left="6468" w:hanging="360"/>
+      </w:pPr>
+      <w:rPr>
+        <w:rFonts w:ascii="Courier New" w:hAnsi="Courier New" w:cs="Courier New" w:hint="default"/>
+      </w:rPr>
+    </w:lvl>
+    <w:lvl w:ilvl="8" w:tplc="10000005" w:tentative="1">
+      <w:start w:val="1"/>
+      <w:numFmt w:val="bullet"/>
+      <w:lvlText w:val=""/>
+      <w:lvlJc w:val="left"/>
+      <w:pPr>
+        <w:ind w:left="7188" w:hanging="360"/>
+      </w:pPr>
+      <w:rPr>
+        <w:rFonts w:ascii="Wingdings" w:hAnsi="Wingdings" w:hint="default"/>
+      </w:rPr>
+    </w:lvl>
+  </w:abstractNum>
+  <w:abstractNum w:abstractNumId="3" w15:restartNumberingAfterBreak="0">
+    <w:nsid w:val="6E544E6F"/>
+    <w:multiLevelType w:val="hybridMultilevel"/>
+    <w:tmpl w:val="6D2231AC"/>
+    <w:lvl w:ilvl="0" w:tplc="10000001">
+      <w:start w:val="1"/>
+      <w:numFmt w:val="bullet"/>
+      <w:lvlText w:val=""/>
+      <w:lvlJc w:val="left"/>
+      <w:pPr>
+        <w:ind w:left="1428" w:hanging="360"/>
+      </w:pPr>
+      <w:rPr>
+        <w:rFonts w:ascii="Symbol" w:hAnsi="Symbol" w:hint="default"/>
+      </w:rPr>
+    </w:lvl>
+    <w:lvl w:ilvl="1" w:tplc="10000003" w:tentative="1">
+      <w:start w:val="1"/>
+      <w:numFmt w:val="bullet"/>
+      <w:lvlText w:val="o"/>
+      <w:lvlJc w:val="left"/>
+      <w:pPr>
+        <w:ind w:left="2148" w:hanging="360"/>
+      </w:pPr>
+      <w:rPr>
+        <w:rFonts w:ascii="Courier New" w:hAnsi="Courier New" w:cs="Courier New" w:hint="default"/>
+      </w:rPr>
+    </w:lvl>
+    <w:lvl w:ilvl="2" w:tplc="10000005" w:tentative="1">
+      <w:start w:val="1"/>
+      <w:numFmt w:val="bullet"/>
+      <w:lvlText w:val=""/>
+      <w:lvlJc w:val="left"/>
+      <w:pPr>
+        <w:ind w:left="2868" w:hanging="360"/>
+      </w:pPr>
+      <w:rPr>
+        <w:rFonts w:ascii="Wingdings" w:hAnsi="Wingdings" w:hint="default"/>
+      </w:rPr>
+    </w:lvl>
+    <w:lvl w:ilvl="3" w:tplc="10000001" w:tentative="1">
+      <w:start w:val="1"/>
+      <w:numFmt w:val="bullet"/>
+      <w:lvlText w:val=""/>
+      <w:lvlJc w:val="left"/>
+      <w:pPr>
+        <w:ind w:left="3588" w:hanging="360"/>
+      </w:pPr>
+      <w:rPr>
+        <w:rFonts w:ascii="Symbol" w:hAnsi="Symbol" w:hint="default"/>
+      </w:rPr>
+    </w:lvl>
+    <w:lvl w:ilvl="4" w:tplc="10000003" w:tentative="1">
+      <w:start w:val="1"/>
+      <w:numFmt w:val="bullet"/>
+      <w:lvlText w:val="o"/>
+      <w:lvlJc w:val="left"/>
+      <w:pPr>
+        <w:ind w:left="4308" w:hanging="360"/>
+      </w:pPr>
+      <w:rPr>
+        <w:rFonts w:ascii="Courier New" w:hAnsi="Courier New" w:cs="Courier New" w:hint="default"/>
+      </w:rPr>
+    </w:lvl>
+    <w:lvl w:ilvl="5" w:tplc="10000005" w:tentative="1">
+      <w:start w:val="1"/>
+      <w:numFmt w:val="bullet"/>
+      <w:lvlText w:val=""/>
+      <w:lvlJc w:val="left"/>
+      <w:pPr>
+        <w:ind w:left="5028" w:hanging="360"/>
+      </w:pPr>
+      <w:rPr>
+        <w:rFonts w:ascii="Wingdings" w:hAnsi="Wingdings" w:hint="default"/>
+      </w:rPr>
+    </w:lvl>
+    <w:lvl w:ilvl="6" w:tplc="10000001" w:tentative="1">
+      <w:start w:val="1"/>
+      <w:numFmt w:val="bullet"/>
+      <w:lvlText w:val=""/>
+      <w:lvlJc w:val="left"/>
+      <w:pPr>
+        <w:ind w:left="5748" w:hanging="360"/>
+      </w:pPr>
+      <w:rPr>
+        <w:rFonts w:ascii="Symbol" w:hAnsi="Symbol" w:hint="default"/>
+      </w:rPr>
+    </w:lvl>
+    <w:lvl w:ilvl="7" w:tplc="10000003" w:tentative="1">
+      <w:start w:val="1"/>
+      <w:numFmt w:val="bullet"/>
+      <w:lvlText w:val="o"/>
+      <w:lvlJc w:val="left"/>
+      <w:pPr>
+        <w:ind w:left="6468" w:hanging="360"/>
+      </w:pPr>
+      <w:rPr>
+        <w:rFonts w:ascii="Courier New" w:hAnsi="Courier New" w:cs="Courier New" w:hint="default"/>
+      </w:rPr>
+    </w:lvl>
+    <w:lvl w:ilvl="8" w:tplc="10000005" w:tentative="1">
+      <w:start w:val="1"/>
+      <w:numFmt w:val="bullet"/>
+      <w:lvlText w:val=""/>
+      <w:lvlJc w:val="left"/>
+      <w:pPr>
+        <w:ind w:left="7188" w:hanging="360"/>
+      </w:pPr>
+      <w:rPr>
+        <w:rFonts w:ascii="Wingdings" w:hAnsi="Wingdings" w:hint="default"/>
+      </w:rPr>
+    </w:lvl>
+  </w:abstractNum>
+  <w:num w:numId="1" w16cid:durableId="1999503368">
+    <w:abstractNumId w:val="1"/>
+  </w:num>
+  <w:num w:numId="2" w16cid:durableId="1232495877">
+    <w:abstractNumId w:val="0"/>
+  </w:num>
+  <w:num w:numId="3" w16cid:durableId="1281761671">
     <w:abstractNumId w:val="2"/>
   </w:num>
-  <w:num w:numId="1">
-    <w:abstractNumId w:val="1"/>
+  <w:num w:numId="4" w16cid:durableId="139419393">
+    <w:abstractNumId w:val="3"/>
   </w:num>
 </w:numbering>
 </file>
 
 <file path=word/styles.xml><?xml version="1.0" encoding="utf-8"?>
-<w:styles xmlns:wp14="http://schemas.microsoft.com/office/word/2010/wordprocessingDrawing" xmlns:mc="http://schemas.openxmlformats.org/markup-compatibility/2006" xmlns:r="http://schemas.openxmlformats.org/officeDocument/2006/relationships" xmlns:w="http://schemas.openxmlformats.org/wordprocessingml/2006/main" xmlns:w14="http://schemas.microsoft.com/office/word/2010/wordml" xmlns:w15="http://schemas.microsoft.com/office/word/2012/wordml" mc:Ignorable="w14 w15 wp14">
+<w:styles xmlns:mc="http://schemas.openxmlformats.org/markup-compatibility/2006" xmlns:r="http://schemas.openxmlformats.org/officeDocument/2006/relationships" xmlns:w="http://schemas.openxmlformats.org/wordprocessingml/2006/main" xmlns:w14="http://schemas.microsoft.com/office/word/2010/wordml" xmlns:w15="http://schemas.microsoft.com/office/word/2012/wordml" xmlns:w16cex="http://schemas.microsoft.com/office/word/2018/wordml/cex" xmlns:w16cid="http://schemas.microsoft.com/office/word/2016/wordml/cid" xmlns:w16="http://schemas.microsoft.com/office/word/2018/wordml" xmlns:w16sdtdh="http://schemas.microsoft.com/office/word/2020/wordml/sdtdatahash" xmlns:w16se="http://schemas.microsoft.com/office/word/2015/wordml/symex" mc:Ignorable="w14 w15 w16se w16cid w16 w16cex w16sdtdh">
   <w:docDefaults>
     <w:rPrDefault>
       <w:rPr>
-        <w:rFonts w:asciiTheme="minorHAnsi" w:hAnsiTheme="minorHAnsi" w:eastAsiaTheme="minorHAnsi" w:cstheme="minorBidi"/>
+        <w:rFonts w:asciiTheme="minorHAnsi" w:eastAsiaTheme="minorHAnsi" w:hAnsiTheme="minorHAnsi" w:cstheme="minorBidi"/>
         <w:sz w:val="22"/>
         <w:szCs w:val="22"/>
         <w:lang w:val="es-ES" w:eastAsia="en-US" w:bidi="ar-SA"/>
@@ -753,17 +1080,17 @@
       </w:pPr>
     </w:pPrDefault>
   </w:docDefaults>
-  <w:latentStyles w:defLockedState="0" w:defUIPriority="99" w:defSemiHidden="0" w:defUnhideWhenUsed="0" w:defQFormat="0" w:count="371">
+  <w:latentStyles w:defLockedState="0" w:defUIPriority="99" w:defSemiHidden="0" w:defUnhideWhenUsed="0" w:defQFormat="0" w:count="376">
     <w:lsdException w:name="Normal" w:uiPriority="0" w:qFormat="1"/>
     <w:lsdException w:name="heading 1" w:uiPriority="9" w:qFormat="1"/>
-    <w:lsdException w:name="heading 2" w:uiPriority="9" w:semiHidden="1" w:unhideWhenUsed="1" w:qFormat="1"/>
-    <w:lsdException w:name="heading 3" w:uiPriority="9" w:semiHidden="1" w:unhideWhenUsed="1" w:qFormat="1"/>
-    <w:lsdException w:name="heading 4" w:uiPriority="9" w:semiHidden="1" w:unhideWhenUsed="1" w:qFormat="1"/>
-    <w:lsdException w:name="heading 5" w:uiPriority="9" w:semiHidden="1" w:unhideWhenUsed="1" w:qFormat="1"/>
-    <w:lsdException w:name="heading 6" w:uiPriority="9" w:semiHidden="1" w:unhideWhenUsed="1" w:qFormat="1"/>
-    <w:lsdException w:name="heading 7" w:uiPriority="9" w:semiHidden="1" w:unhideWhenUsed="1" w:qFormat="1"/>
-    <w:lsdException w:name="heading 8" w:uiPriority="9" w:semiHidden="1" w:unhideWhenUsed="1" w:qFormat="1"/>
-    <w:lsdException w:name="heading 9" w:uiPriority="9" w:semiHidden="1" w:unhideWhenUsed="1" w:qFormat="1"/>
+    <w:lsdException w:name="heading 2" w:semiHidden="1" w:uiPriority="9" w:unhideWhenUsed="1" w:qFormat="1"/>
+    <w:lsdException w:name="heading 3" w:semiHidden="1" w:uiPriority="9" w:unhideWhenUsed="1" w:qFormat="1"/>
+    <w:lsdException w:name="heading 4" w:semiHidden="1" w:uiPriority="9" w:unhideWhenUsed="1" w:qFormat="1"/>
+    <w:lsdException w:name="heading 5" w:semiHidden="1" w:uiPriority="9" w:unhideWhenUsed="1" w:qFormat="1"/>
+    <w:lsdException w:name="heading 6" w:semiHidden="1" w:uiPriority="9" w:unhideWhenUsed="1" w:qFormat="1"/>
+    <w:lsdException w:name="heading 7" w:semiHidden="1" w:uiPriority="9" w:unhideWhenUsed="1" w:qFormat="1"/>
+    <w:lsdException w:name="heading 8" w:semiHidden="1" w:uiPriority="9" w:unhideWhenUsed="1" w:qFormat="1"/>
+    <w:lsdException w:name="heading 9" w:semiHidden="1" w:uiPriority="9" w:unhideWhenUsed="1" w:qFormat="1"/>
     <w:lsdException w:name="index 1" w:semiHidden="1" w:unhideWhenUsed="1"/>
     <w:lsdException w:name="index 2" w:semiHidden="1" w:unhideWhenUsed="1"/>
     <w:lsdException w:name="index 3" w:semiHidden="1" w:unhideWhenUsed="1"/>
@@ -773,22 +1100,22 @@
     <w:lsdException w:name="index 7" w:semiHidden="1" w:unhideWhenUsed="1"/>
     <w:lsdException w:name="index 8" w:semiHidden="1" w:unhideWhenUsed="1"/>
     <w:lsdException w:name="index 9" w:semiHidden="1" w:unhideWhenUsed="1"/>
-    <w:lsdException w:name="toc 1" w:uiPriority="39" w:semiHidden="1" w:unhideWhenUsed="1"/>
-    <w:lsdException w:name="toc 2" w:uiPriority="39" w:semiHidden="1" w:unhideWhenUsed="1"/>
-    <w:lsdException w:name="toc 3" w:uiPriority="39" w:semiHidden="1" w:unhideWhenUsed="1"/>
-    <w:lsdException w:name="toc 4" w:uiPriority="39" w:semiHidden="1" w:unhideWhenUsed="1"/>
-    <w:lsdException w:name="toc 5" w:uiPriority="39" w:semiHidden="1" w:unhideWhenUsed="1"/>
-    <w:lsdException w:name="toc 6" w:uiPriority="39" w:semiHidden="1" w:unhideWhenUsed="1"/>
-    <w:lsdException w:name="toc 7" w:uiPriority="39" w:semiHidden="1" w:unhideWhenUsed="1"/>
-    <w:lsdException w:name="toc 8" w:uiPriority="39" w:semiHidden="1" w:unhideWhenUsed="1"/>
-    <w:lsdException w:name="toc 9" w:uiPriority="39" w:semiHidden="1" w:unhideWhenUsed="1"/>
+    <w:lsdException w:name="toc 1" w:semiHidden="1" w:uiPriority="39" w:unhideWhenUsed="1"/>
+    <w:lsdException w:name="toc 2" w:semiHidden="1" w:uiPriority="39" w:unhideWhenUsed="1"/>
+    <w:lsdException w:name="toc 3" w:semiHidden="1" w:uiPriority="39" w:unhideWhenUsed="1"/>
+    <w:lsdException w:name="toc 4" w:semiHidden="1" w:uiPriority="39" w:unhideWhenUsed="1"/>
+    <w:lsdException w:name="toc 5" w:semiHidden="1" w:uiPriority="39" w:unhideWhenUsed="1"/>
+    <w:lsdException w:name="toc 6" w:semiHidden="1" w:uiPriority="39" w:unhideWhenUsed="1"/>
+    <w:lsdException w:name="toc 7" w:semiHidden="1" w:uiPriority="39" w:unhideWhenUsed="1"/>
+    <w:lsdException w:name="toc 8" w:semiHidden="1" w:uiPriority="39" w:unhideWhenUsed="1"/>
+    <w:lsdException w:name="toc 9" w:semiHidden="1" w:uiPriority="39" w:unhideWhenUsed="1"/>
     <w:lsdException w:name="Normal Indent" w:semiHidden="1" w:unhideWhenUsed="1"/>
     <w:lsdException w:name="footnote text" w:semiHidden="1" w:unhideWhenUsed="1"/>
     <w:lsdException w:name="annotation text" w:semiHidden="1" w:unhideWhenUsed="1"/>
     <w:lsdException w:name="header" w:semiHidden="1" w:unhideWhenUsed="1"/>
     <w:lsdException w:name="footer" w:semiHidden="1" w:unhideWhenUsed="1"/>
     <w:lsdException w:name="index heading" w:semiHidden="1" w:unhideWhenUsed="1"/>
-    <w:lsdException w:name="caption" w:uiPriority="35" w:semiHidden="1" w:unhideWhenUsed="1" w:qFormat="1"/>
+    <w:lsdException w:name="caption" w:semiHidden="1" w:uiPriority="35" w:unhideWhenUsed="1" w:qFormat="1"/>
     <w:lsdException w:name="table of figures" w:semiHidden="1" w:unhideWhenUsed="1"/>
     <w:lsdException w:name="envelope address" w:semiHidden="1" w:unhideWhenUsed="1"/>
     <w:lsdException w:name="envelope return" w:semiHidden="1" w:unhideWhenUsed="1"/>
@@ -819,7 +1146,7 @@
     <w:lsdException w:name="Title" w:uiPriority="10" w:qFormat="1"/>
     <w:lsdException w:name="Closing" w:semiHidden="1" w:unhideWhenUsed="1"/>
     <w:lsdException w:name="Signature" w:semiHidden="1" w:unhideWhenUsed="1"/>
-    <w:lsdException w:name="Default Paragraph Font" w:uiPriority="1" w:semiHidden="1" w:unhideWhenUsed="1"/>
+    <w:lsdException w:name="Default Paragraph Font" w:semiHidden="1" w:uiPriority="1" w:unhideWhenUsed="1"/>
     <w:lsdException w:name="Body Text" w:semiHidden="1" w:unhideWhenUsed="1"/>
     <w:lsdException w:name="Body Text Indent" w:semiHidden="1" w:unhideWhenUsed="1"/>
     <w:lsdException w:name="List Continue" w:semiHidden="1" w:unhideWhenUsed="1"/>
@@ -1019,8 +1346,8 @@
     <w:lsdException w:name="Subtle Reference" w:uiPriority="31" w:qFormat="1"/>
     <w:lsdException w:name="Intense Reference" w:uiPriority="32" w:qFormat="1"/>
     <w:lsdException w:name="Book Title" w:uiPriority="33" w:qFormat="1"/>
-    <w:lsdException w:name="Bibliography" w:uiPriority="37" w:semiHidden="1" w:unhideWhenUsed="1"/>
-    <w:lsdException w:name="TOC Heading" w:uiPriority="39" w:semiHidden="1" w:unhideWhenUsed="1" w:qFormat="1"/>
+    <w:lsdException w:name="Bibliography" w:semiHidden="1" w:uiPriority="37" w:unhideWhenUsed="1"/>
+    <w:lsdException w:name="TOC Heading" w:semiHidden="1" w:uiPriority="39" w:unhideWhenUsed="1" w:qFormat="1"/>
     <w:lsdException w:name="Plain Table 1" w:uiPriority="41"/>
     <w:lsdException w:name="Plain Table 2" w:uiPriority="42"/>
     <w:lsdException w:name="Plain Table 3" w:uiPriority="43"/>
@@ -1125,18 +1452,23 @@
     <w:lsdException w:name="List Table 5 Dark Accent 6" w:uiPriority="50"/>
     <w:lsdException w:name="List Table 6 Colorful Accent 6" w:uiPriority="51"/>
     <w:lsdException w:name="List Table 7 Colorful Accent 6" w:uiPriority="52"/>
+    <w:lsdException w:name="Mention" w:semiHidden="1" w:unhideWhenUsed="1"/>
+    <w:lsdException w:name="Smart Hyperlink" w:semiHidden="1" w:unhideWhenUsed="1"/>
+    <w:lsdException w:name="Hashtag" w:semiHidden="1" w:unhideWhenUsed="1"/>
+    <w:lsdException w:name="Unresolved Mention" w:semiHidden="1" w:unhideWhenUsed="1"/>
+    <w:lsdException w:name="Smart Link" w:semiHidden="1" w:unhideWhenUsed="1"/>
   </w:latentStyles>
-  <w:style w:type="paragraph" w:styleId="Normal" w:default="1">
+  <w:style w:type="paragraph" w:default="1" w:styleId="Normal">
     <w:name w:val="Normal"/>
     <w:qFormat/>
   </w:style>
-  <w:style w:type="character" w:styleId="DefaultParagraphFont" w:default="1">
+  <w:style w:type="character" w:default="1" w:styleId="DefaultParagraphFont">
     <w:name w:val="Default Paragraph Font"/>
     <w:uiPriority w:val="1"/>
     <w:semiHidden/>
     <w:unhideWhenUsed/>
   </w:style>
-  <w:style w:type="table" w:styleId="TableNormal" w:default="1">
+  <w:style w:type="table" w:default="1" w:styleId="TableNormal">
     <w:name w:val="Normal Table"/>
     <w:uiPriority w:val="99"/>
     <w:semiHidden/>
@@ -1151,20 +1483,20 @@
       </w:tblCellMar>
     </w:tblPr>
   </w:style>
-  <w:style w:type="numbering" w:styleId="NoList" w:default="1">
+  <w:style w:type="numbering" w:default="1" w:styleId="NoList">
     <w:name w:val="No List"/>
     <w:uiPriority w:val="99"/>
     <w:semiHidden/>
     <w:unhideWhenUsed/>
   </w:style>
-  <w:style xmlns:w14="http://schemas.microsoft.com/office/word/2010/wordml" xmlns:mc="http://schemas.openxmlformats.org/markup-compatibility/2006" xmlns:w="http://schemas.openxmlformats.org/wordprocessingml/2006/main" w:type="paragraph" w:styleId="ListParagraph" mc:Ignorable="w14">
-    <w:name xmlns:w="http://schemas.openxmlformats.org/wordprocessingml/2006/main" w:val="List Paragraph"/>
-    <w:basedOn xmlns:w="http://schemas.openxmlformats.org/wordprocessingml/2006/main" w:val="Normal"/>
-    <w:uiPriority xmlns:w="http://schemas.openxmlformats.org/wordprocessingml/2006/main" w:val="34"/>
-    <w:qFormat xmlns:w="http://schemas.openxmlformats.org/wordprocessingml/2006/main"/>
-    <w:pPr xmlns:w="http://schemas.openxmlformats.org/wordprocessingml/2006/main">
-      <w:ind xmlns:w="http://schemas.openxmlformats.org/wordprocessingml/2006/main" w:left="720"/>
-      <w:contextualSpacing xmlns:w="http://schemas.openxmlformats.org/wordprocessingml/2006/main"/>
+  <w:style w:type="paragraph" w:styleId="ListParagraph">
+    <w:name w:val="List Paragraph"/>
+    <w:basedOn w:val="Normal"/>
+    <w:uiPriority w:val="34"/>
+    <w:qFormat/>
+    <w:pPr>
+      <w:ind w:left="720"/>
+      <w:contextualSpacing/>
     </w:pPr>
   </w:style>
 </w:styles>

</xml_diff>

<commit_message>
Project Design 3, 4 & 5
</commit_message>
<xml_diff>
--- a/doc/Project´s Design.docx
+++ b/doc/Project´s Design.docx
@@ -417,14 +417,14 @@
         <w:rPr>
           <w:sz w:val="24"/>
           <w:szCs w:val="24"/>
-          <w:lang/>
-        </w:rPr>
-      </w:pPr>
-      <w:r>
-        <w:rPr>
-          <w:sz w:val="24"/>
-          <w:szCs w:val="24"/>
-          <w:lang/>
+          <w:lang w:val="en-US"/>
+        </w:rPr>
+      </w:pPr>
+      <w:r>
+        <w:rPr>
+          <w:sz w:val="24"/>
+          <w:szCs w:val="24"/>
+          <w:lang w:val="en-US"/>
         </w:rPr>
         <w:t>JGraphT and GraphStream are two popular Java libraries for modeling and analyzing graphs.</w:t>
       </w:r>
@@ -440,7 +440,7 @@
         <w:rPr>
           <w:sz w:val="24"/>
           <w:szCs w:val="24"/>
-          <w:lang/>
+          <w:lang w:val="en-US"/>
         </w:rPr>
         <w:t>JGraphT is a full-featured graph library that provides a wide range of features for graph manipulation, analysis, and visualization. It supports a variety of graph types, including simple graphs, multigraphs, and pseudographs. JGraphT also provides a variety of algorithms for graph analysis, such as shortest path, minimum spanning tree, and network flow.</w:t>
       </w:r>
@@ -469,32 +469,16 @@
         <w:rPr>
           <w:sz w:val="24"/>
           <w:szCs w:val="24"/>
-          <w:lang/>
-        </w:rPr>
-      </w:pPr>
-      <w:r>
-        <w:rPr>
-          <w:sz w:val="24"/>
-          <w:szCs w:val="24"/>
-          <w:lang/>
-        </w:rPr>
-        <w:t xml:space="preserve">GraphStream is a Java library for modeling and analyzing dynamic graphs. It provides features for generating, importing, exporting, measuring, laying out, and visualizing dynamic graphs. GraphStream also provides </w:t>
-      </w:r>
-      <w:r>
-        <w:rPr>
-          <w:sz w:val="24"/>
-          <w:szCs w:val="24"/>
-          <w:lang/>
-        </w:rPr>
-        <w:t>several</w:t>
-      </w:r>
-      <w:r>
-        <w:rPr>
-          <w:sz w:val="24"/>
-          <w:szCs w:val="24"/>
-          <w:lang/>
-        </w:rPr>
-        <w:t xml:space="preserve"> algorithms for analyzing dynamic graphs, such as community detection and event detection.</w:t>
+          <w:lang w:val="en-US"/>
+        </w:rPr>
+      </w:pPr>
+      <w:r>
+        <w:rPr>
+          <w:sz w:val="24"/>
+          <w:szCs w:val="24"/>
+          <w:lang w:val="en-US"/>
+        </w:rPr>
+        <w:t>GraphStream is a Java library for modeling and analyzing dynamic graphs. It provides features for generating, importing, exporting, measuring, laying out, and visualizing dynamic graphs. GraphStream also provides several algorithms for analyzing dynamic graphs, such as community detection and event detection.</w:t>
       </w:r>
     </w:p>
     <w:p>
@@ -523,6 +507,427 @@
     </w:p>
     <w:p>
       <w:pPr>
+        <w:ind w:left="708"/>
+        <w:rPr>
+          <w:sz w:val="24"/>
+          <w:szCs w:val="24"/>
+          <w:lang w:val="en-US"/>
+        </w:rPr>
+      </w:pPr>
+      <w:r>
+        <w:rPr>
+          <w:sz w:val="24"/>
+          <w:szCs w:val="24"/>
+          <w:u w:val="single"/>
+          <w:lang w:val="en-US"/>
+        </w:rPr>
+        <w:t>1</w:t>
+      </w:r>
+      <w:r>
+        <w:rPr>
+          <w:sz w:val="24"/>
+          <w:szCs w:val="24"/>
+          <w:u w:val="single"/>
+          <w:vertAlign w:val="superscript"/>
+          <w:lang w:val="en-US"/>
+        </w:rPr>
+        <w:t>st</w:t>
+      </w:r>
+      <w:r>
+        <w:rPr>
+          <w:sz w:val="24"/>
+          <w:szCs w:val="24"/>
+          <w:u w:val="single"/>
+          <w:lang w:val="en-US"/>
+        </w:rPr>
+        <w:t xml:space="preserve"> Solution</w:t>
+      </w:r>
+      <w:r>
+        <w:rPr>
+          <w:sz w:val="24"/>
+          <w:szCs w:val="24"/>
+          <w:u w:val="single"/>
+          <w:lang w:val="en-US"/>
+        </w:rPr>
+        <w:t>: Dimensions</w:t>
+      </w:r>
+    </w:p>
+    <w:p>
+      <w:pPr>
+        <w:ind w:left="708"/>
+        <w:jc w:val="both"/>
+        <w:rPr>
+          <w:sz w:val="24"/>
+          <w:szCs w:val="24"/>
+          <w:lang w:val="en-US"/>
+        </w:rPr>
+      </w:pPr>
+      <w:r>
+        <w:rPr>
+          <w:sz w:val="24"/>
+          <w:szCs w:val="24"/>
+          <w:lang w:val="en-US"/>
+        </w:rPr>
+        <w:t>Pl</w:t>
+      </w:r>
+      <w:r>
+        <w:rPr>
+          <w:sz w:val="24"/>
+          <w:szCs w:val="24"/>
+          <w:lang w:val="en-US"/>
+        </w:rPr>
+        <w:t>ayers explore a world composed of an interconnected network of dimensions. Each node represents a different dimension with unique challenges, and players must navigate through the edges to progress. Players can manipulate the connections between dimensions to solve puzzles and overcome obstacles.</w:t>
+      </w:r>
+    </w:p>
+    <w:p>
+      <w:pPr>
+        <w:ind w:left="708"/>
+        <w:rPr>
+          <w:sz w:val="24"/>
+          <w:szCs w:val="24"/>
+          <w:u w:val="single"/>
+          <w:lang w:val="en-US"/>
+        </w:rPr>
+      </w:pPr>
+      <w:r>
+        <w:rPr>
+          <w:sz w:val="24"/>
+          <w:szCs w:val="24"/>
+          <w:u w:val="single"/>
+          <w:lang w:val="en-US"/>
+        </w:rPr>
+        <w:t>2</w:t>
+      </w:r>
+      <w:r>
+        <w:rPr>
+          <w:sz w:val="24"/>
+          <w:szCs w:val="24"/>
+          <w:u w:val="single"/>
+          <w:vertAlign w:val="superscript"/>
+          <w:lang w:val="en-US"/>
+        </w:rPr>
+        <w:t>nd</w:t>
+      </w:r>
+      <w:r>
+        <w:rPr>
+          <w:sz w:val="24"/>
+          <w:szCs w:val="24"/>
+          <w:u w:val="single"/>
+          <w:lang w:val="en-US"/>
+        </w:rPr>
+        <w:t xml:space="preserve"> Solution: Galaxies</w:t>
+      </w:r>
+    </w:p>
+    <w:p>
+      <w:pPr>
+        <w:ind w:left="708"/>
+        <w:jc w:val="both"/>
+        <w:rPr>
+          <w:sz w:val="24"/>
+          <w:szCs w:val="24"/>
+          <w:lang w:val="en-US"/>
+        </w:rPr>
+      </w:pPr>
+      <w:r>
+        <w:rPr>
+          <w:sz w:val="24"/>
+          <w:szCs w:val="24"/>
+          <w:lang w:val="en-US"/>
+        </w:rPr>
+        <w:t>A</w:t>
+      </w:r>
+      <w:r>
+        <w:rPr>
+          <w:sz w:val="24"/>
+          <w:szCs w:val="24"/>
+          <w:lang w:val="en-US"/>
+        </w:rPr>
+        <w:t xml:space="preserve"> space exploration game where players control a spaceship traveling through a stellar graph. Nodes represent star systems, and edges are travel routes. Players must plan their routes and make strategic decisions to explore new worlds, trade, and face extraterrestrial challenges.</w:t>
+      </w:r>
+    </w:p>
+    <w:p>
+      <w:pPr>
+        <w:ind w:left="708"/>
+        <w:rPr>
+          <w:sz w:val="24"/>
+          <w:szCs w:val="24"/>
+          <w:u w:val="single"/>
+          <w:lang w:val="en-US"/>
+        </w:rPr>
+      </w:pPr>
+      <w:r>
+        <w:rPr>
+          <w:sz w:val="24"/>
+          <w:szCs w:val="24"/>
+          <w:u w:val="single"/>
+          <w:lang w:val="en-US"/>
+        </w:rPr>
+        <w:t>3</w:t>
+      </w:r>
+      <w:r>
+        <w:rPr>
+          <w:sz w:val="24"/>
+          <w:szCs w:val="24"/>
+          <w:u w:val="single"/>
+          <w:vertAlign w:val="superscript"/>
+          <w:lang w:val="en-US"/>
+        </w:rPr>
+        <w:t>rd</w:t>
+      </w:r>
+      <w:r>
+        <w:rPr>
+          <w:sz w:val="24"/>
+          <w:szCs w:val="24"/>
+          <w:u w:val="single"/>
+          <w:lang w:val="en-US"/>
+        </w:rPr>
+        <w:t xml:space="preserve"> Solution: Data Network</w:t>
+      </w:r>
+    </w:p>
+    <w:p>
+      <w:pPr>
+        <w:ind w:left="708"/>
+        <w:jc w:val="both"/>
+        <w:rPr>
+          <w:sz w:val="24"/>
+          <w:szCs w:val="24"/>
+          <w:lang w:val="en-US"/>
+        </w:rPr>
+      </w:pPr>
+      <w:r>
+        <w:rPr>
+          <w:sz w:val="24"/>
+          <w:szCs w:val="24"/>
+          <w:lang w:val="en-US"/>
+        </w:rPr>
+        <w:lastRenderedPageBreak/>
+        <w:t>P</w:t>
+      </w:r>
+      <w:r>
+        <w:rPr>
+          <w:sz w:val="24"/>
+          <w:szCs w:val="24"/>
+          <w:lang w:val="en-US"/>
+        </w:rPr>
+        <w:t>layers enter a virtual world where the graph represents a data network. Players must hack and navigate the graph by solving puzzles, overcoming security obstacles, and battling computer viruses to protect the system.</w:t>
+      </w:r>
+    </w:p>
+    <w:p>
+      <w:pPr>
+        <w:ind w:left="708"/>
+        <w:jc w:val="both"/>
+        <w:rPr>
+          <w:sz w:val="24"/>
+          <w:szCs w:val="24"/>
+          <w:lang w:val="en-US"/>
+        </w:rPr>
+      </w:pPr>
+      <w:r>
+        <w:rPr>
+          <w:sz w:val="24"/>
+          <w:szCs w:val="24"/>
+          <w:u w:val="single"/>
+          <w:lang w:val="en-US"/>
+        </w:rPr>
+        <w:t>4</w:t>
+      </w:r>
+      <w:r>
+        <w:rPr>
+          <w:sz w:val="24"/>
+          <w:szCs w:val="24"/>
+          <w:u w:val="single"/>
+          <w:vertAlign w:val="superscript"/>
+          <w:lang w:val="en-US"/>
+        </w:rPr>
+        <w:t>th</w:t>
+      </w:r>
+      <w:r>
+        <w:rPr>
+          <w:sz w:val="24"/>
+          <w:szCs w:val="24"/>
+          <w:u w:val="single"/>
+          <w:lang w:val="en-US"/>
+        </w:rPr>
+        <w:t xml:space="preserve"> Solution: Empires Territory</w:t>
+      </w:r>
+    </w:p>
+    <w:p>
+      <w:pPr>
+        <w:ind w:left="708"/>
+        <w:jc w:val="both"/>
+        <w:rPr>
+          <w:sz w:val="24"/>
+          <w:szCs w:val="24"/>
+          <w:lang w:val="en-US"/>
+        </w:rPr>
+      </w:pPr>
+      <w:r>
+        <w:rPr>
+          <w:sz w:val="24"/>
+          <w:szCs w:val="24"/>
+          <w:lang w:val="en-US"/>
+        </w:rPr>
+        <w:t>A</w:t>
+      </w:r>
+      <w:r>
+        <w:rPr>
+          <w:sz w:val="24"/>
+          <w:szCs w:val="24"/>
+          <w:lang w:val="en-US"/>
+        </w:rPr>
+        <w:t xml:space="preserve"> strategy game where players build and manage an empire based on a graph. Nodes are cities or colonies, and edges represent trade routes or alliances. Players must expand their </w:t>
+      </w:r>
+      <w:r>
+        <w:rPr>
+          <w:sz w:val="24"/>
+          <w:szCs w:val="24"/>
+          <w:lang w:val="en-US"/>
+        </w:rPr>
+        <w:t>empires</w:t>
+      </w:r>
+      <w:r>
+        <w:rPr>
+          <w:sz w:val="24"/>
+          <w:szCs w:val="24"/>
+          <w:lang w:val="en-US"/>
+        </w:rPr>
+        <w:t>, establish trade routes, and form strategic alliances while competing for control of the graph.</w:t>
+      </w:r>
+    </w:p>
+    <w:p>
+      <w:pPr>
+        <w:ind w:left="708"/>
+        <w:jc w:val="both"/>
+        <w:rPr>
+          <w:sz w:val="24"/>
+          <w:szCs w:val="24"/>
+          <w:lang w:val="en-US"/>
+        </w:rPr>
+      </w:pPr>
+      <w:r>
+        <w:rPr>
+          <w:sz w:val="24"/>
+          <w:szCs w:val="24"/>
+          <w:u w:val="single"/>
+          <w:lang w:val="en-US"/>
+        </w:rPr>
+        <w:t>5</w:t>
+      </w:r>
+      <w:r>
+        <w:rPr>
+          <w:sz w:val="24"/>
+          <w:szCs w:val="24"/>
+          <w:u w:val="single"/>
+          <w:vertAlign w:val="superscript"/>
+          <w:lang w:val="en-US"/>
+        </w:rPr>
+        <w:t>th</w:t>
+      </w:r>
+      <w:r>
+        <w:rPr>
+          <w:sz w:val="24"/>
+          <w:szCs w:val="24"/>
+          <w:u w:val="single"/>
+          <w:lang w:val="en-US"/>
+        </w:rPr>
+        <w:t xml:space="preserve"> Solution: Road Explorer</w:t>
+      </w:r>
+    </w:p>
+    <w:p>
+      <w:pPr>
+        <w:ind w:left="708"/>
+        <w:jc w:val="both"/>
+        <w:rPr>
+          <w:sz w:val="24"/>
+          <w:szCs w:val="24"/>
+          <w:lang w:val="en-US"/>
+        </w:rPr>
+      </w:pPr>
+      <w:r>
+        <w:rPr>
+          <w:sz w:val="24"/>
+          <w:szCs w:val="24"/>
+          <w:lang w:val="en-US"/>
+        </w:rPr>
+        <w:t>A</w:t>
+      </w:r>
+      <w:r>
+        <w:rPr>
+          <w:sz w:val="24"/>
+          <w:szCs w:val="24"/>
+          <w:lang w:val="en-US"/>
+        </w:rPr>
+        <w:t xml:space="preserve"> game focused on navigating a vehicle along a road network represented as a graph. The main objective of the game is to explore the graph's structure by traversing all the edges and visiting each city at least once.</w:t>
+      </w:r>
+    </w:p>
+    <w:p>
+      <w:pPr>
+        <w:ind w:left="708"/>
+        <w:jc w:val="both"/>
+        <w:rPr>
+          <w:sz w:val="24"/>
+          <w:szCs w:val="24"/>
+          <w:lang w:val="en-US"/>
+        </w:rPr>
+      </w:pPr>
+      <w:r>
+        <w:rPr>
+          <w:sz w:val="24"/>
+          <w:szCs w:val="24"/>
+          <w:u w:val="single"/>
+          <w:lang w:val="en-US"/>
+        </w:rPr>
+        <w:t>6</w:t>
+      </w:r>
+      <w:r>
+        <w:rPr>
+          <w:sz w:val="24"/>
+          <w:szCs w:val="24"/>
+          <w:u w:val="single"/>
+          <w:vertAlign w:val="superscript"/>
+          <w:lang w:val="en-US"/>
+        </w:rPr>
+        <w:t>th</w:t>
+      </w:r>
+      <w:r>
+        <w:rPr>
+          <w:sz w:val="24"/>
+          <w:szCs w:val="24"/>
+          <w:u w:val="single"/>
+          <w:lang w:val="en-US"/>
+        </w:rPr>
+        <w:t xml:space="preserve"> Solution: The Maze</w:t>
+      </w:r>
+    </w:p>
+    <w:p>
+      <w:pPr>
+        <w:ind w:left="708"/>
+        <w:jc w:val="both"/>
+        <w:rPr>
+          <w:sz w:val="24"/>
+          <w:szCs w:val="24"/>
+          <w:lang w:val="en-US"/>
+        </w:rPr>
+      </w:pPr>
+      <w:r>
+        <w:rPr>
+          <w:sz w:val="24"/>
+          <w:szCs w:val="24"/>
+          <w:lang w:val="en-US"/>
+        </w:rPr>
+        <w:t>P</w:t>
+      </w:r>
+      <w:r>
+        <w:rPr>
+          <w:sz w:val="24"/>
+          <w:szCs w:val="24"/>
+          <w:lang w:val="en-US"/>
+        </w:rPr>
+        <w:t>layers explore an interconnected labyrinth where nodes are rooms and edges are passages. The goal is to find the exit of the maze, but rooms constantly change position, making navigation a challenge. Players must solve puzzles and avoid traps in their quest for the exit.</w:t>
+      </w:r>
+    </w:p>
+    <w:p>
+      <w:pPr>
         <w:pStyle w:val="ListParagraph"/>
         <w:numPr>
           <w:ilvl w:val="0"/>
@@ -549,11 +954,555 @@
     </w:p>
     <w:p>
       <w:pPr>
+        <w:ind w:left="708"/>
+        <w:rPr>
+          <w:sz w:val="24"/>
+          <w:szCs w:val="24"/>
+          <w:u w:val="single"/>
+          <w:lang w:val="en-US"/>
+        </w:rPr>
+      </w:pPr>
+      <w:r>
+        <w:rPr>
+          <w:sz w:val="24"/>
+          <w:szCs w:val="24"/>
+          <w:u w:val="single"/>
+          <w:lang w:val="en-US"/>
+        </w:rPr>
+        <w:t>First Selection: Rad Explorer</w:t>
+      </w:r>
+    </w:p>
+    <w:p>
+      <w:pPr>
+        <w:ind w:left="708"/>
+        <w:jc w:val="both"/>
+        <w:rPr>
+          <w:sz w:val="24"/>
+          <w:szCs w:val="24"/>
+          <w:lang w:val="en-US"/>
+        </w:rPr>
+      </w:pPr>
+      <w:r>
+        <w:rPr>
+          <w:b/>
+          <w:bCs/>
+          <w:sz w:val="24"/>
+          <w:szCs w:val="24"/>
+          <w:lang w:val="en-US"/>
+        </w:rPr>
+        <w:t>Description:</w:t>
+      </w:r>
+      <w:r>
+        <w:rPr>
+          <w:sz w:val="24"/>
+          <w:szCs w:val="24"/>
+          <w:lang w:val="en-US"/>
+        </w:rPr>
+        <w:t xml:space="preserve"> </w:t>
+      </w:r>
+      <w:r>
+        <w:rPr>
+          <w:sz w:val="24"/>
+          <w:szCs w:val="24"/>
+          <w:lang w:val="en-US"/>
+        </w:rPr>
+        <w:t>A game focused on navigating a vehicle along a road network represented as a</w:t>
+      </w:r>
+      <w:r>
+        <w:rPr>
+          <w:sz w:val="24"/>
+          <w:szCs w:val="24"/>
+          <w:lang w:val="en-US"/>
+        </w:rPr>
+        <w:t xml:space="preserve"> </w:t>
+      </w:r>
+      <w:r>
+        <w:rPr>
+          <w:sz w:val="24"/>
+          <w:szCs w:val="24"/>
+          <w:lang w:val="en-US"/>
+        </w:rPr>
+        <w:t>graph. The main objective of the game is to explore the graph's structure by</w:t>
+      </w:r>
+      <w:r>
+        <w:rPr>
+          <w:sz w:val="24"/>
+          <w:szCs w:val="24"/>
+          <w:lang w:val="en-US"/>
+        </w:rPr>
+        <w:t xml:space="preserve"> </w:t>
+      </w:r>
+      <w:r>
+        <w:rPr>
+          <w:sz w:val="24"/>
+          <w:szCs w:val="24"/>
+          <w:lang w:val="en-US"/>
+        </w:rPr>
+        <w:t>traversing all the edges and visiting each city at least once. This game will require the implementation of a multigraph data structure to represent the road network, where different types of edges can represent different aspects of the transportation system, such as traffic conditions or road closures. Additionally, the game will incorporate a variety of traversal techniques, such as depth-first search or Dijkstra's algorithm, to provide players with different strategies for navigating the road network and completing the game objective efficiently.</w:t>
+      </w:r>
+    </w:p>
+    <w:p>
+      <w:pPr>
+        <w:pStyle w:val="ListParagraph"/>
+        <w:numPr>
+          <w:ilvl w:val="0"/>
+          <w:numId w:val="5"/>
+        </w:numPr>
+        <w:jc w:val="both"/>
+        <w:rPr>
+          <w:sz w:val="24"/>
+          <w:szCs w:val="24"/>
+          <w:lang w:val="en-US"/>
+        </w:rPr>
+      </w:pPr>
+      <w:r>
+        <w:rPr>
+          <w:b/>
+          <w:bCs/>
+          <w:sz w:val="24"/>
+          <w:szCs w:val="24"/>
+          <w:lang w:val="en-US"/>
+        </w:rPr>
+        <w:t>Graph Map:</w:t>
+      </w:r>
+      <w:r>
+        <w:rPr>
+          <w:sz w:val="24"/>
+          <w:szCs w:val="24"/>
+          <w:lang w:val="en-US"/>
+        </w:rPr>
+        <w:t xml:space="preserve"> The game presents a graph map with nodes representing cities and edges symbolizing roads. Players start in a designated starting city and must traverse all the edges to visit each city.</w:t>
+      </w:r>
+    </w:p>
+    <w:p>
+      <w:pPr>
+        <w:pStyle w:val="ListParagraph"/>
+        <w:numPr>
+          <w:ilvl w:val="0"/>
+          <w:numId w:val="5"/>
+        </w:numPr>
+        <w:jc w:val="both"/>
+        <w:rPr>
+          <w:sz w:val="24"/>
+          <w:szCs w:val="24"/>
+          <w:lang w:val="en-US"/>
+        </w:rPr>
+      </w:pPr>
+      <w:r>
+        <w:rPr>
+          <w:b/>
+          <w:bCs/>
+          <w:sz w:val="24"/>
+          <w:szCs w:val="24"/>
+          <w:lang w:val="en-US"/>
+        </w:rPr>
+        <w:t>Navigation:</w:t>
+      </w:r>
+      <w:r>
+        <w:rPr>
+          <w:sz w:val="24"/>
+          <w:szCs w:val="24"/>
+          <w:lang w:val="en-US"/>
+        </w:rPr>
+        <w:t xml:space="preserve"> Players control a vehicle that moves along the graph's edges. They can select connected edges to advance to the next city.</w:t>
+      </w:r>
+    </w:p>
+    <w:p>
+      <w:pPr>
+        <w:pStyle w:val="ListParagraph"/>
+        <w:numPr>
+          <w:ilvl w:val="0"/>
+          <w:numId w:val="5"/>
+        </w:numPr>
+        <w:jc w:val="both"/>
+        <w:rPr>
+          <w:sz w:val="24"/>
+          <w:szCs w:val="24"/>
+          <w:lang w:val="en-US"/>
+        </w:rPr>
+      </w:pPr>
+      <w:r>
+        <w:rPr>
+          <w:b/>
+          <w:bCs/>
+          <w:sz w:val="24"/>
+          <w:szCs w:val="24"/>
+          <w:lang w:val="en-US"/>
+        </w:rPr>
+        <w:t>Exploration:</w:t>
+      </w:r>
+      <w:r>
+        <w:rPr>
+          <w:sz w:val="24"/>
+          <w:szCs w:val="24"/>
+          <w:lang w:val="en-US"/>
+        </w:rPr>
+        <w:t xml:space="preserve"> The goal is to efficiently explore the graph by covering all the edges and visiting all the cities without retracing any edge. The game tracks time and exploration efficiency.</w:t>
+      </w:r>
+    </w:p>
+    <w:p>
+      <w:pPr>
+        <w:pStyle w:val="ListParagraph"/>
+        <w:numPr>
+          <w:ilvl w:val="0"/>
+          <w:numId w:val="5"/>
+        </w:numPr>
+        <w:jc w:val="both"/>
+        <w:rPr>
+          <w:sz w:val="24"/>
+          <w:szCs w:val="24"/>
+          <w:lang w:val="en-US"/>
+        </w:rPr>
+      </w:pPr>
+      <w:r>
+        <w:rPr>
+          <w:b/>
+          <w:bCs/>
+          <w:sz w:val="24"/>
+          <w:szCs w:val="24"/>
+          <w:lang w:val="en-US"/>
+        </w:rPr>
+        <w:t>Optional Challenges:</w:t>
+      </w:r>
+      <w:r>
+        <w:rPr>
+          <w:sz w:val="24"/>
+          <w:szCs w:val="24"/>
+          <w:lang w:val="en-US"/>
+        </w:rPr>
+        <w:t xml:space="preserve"> To increase complexity, you can add challenges such as time limits, movement restrictions, and obstacles on certain edges.</w:t>
+      </w:r>
+    </w:p>
+    <w:p>
+      <w:pPr>
+        <w:pStyle w:val="ListParagraph"/>
+        <w:numPr>
+          <w:ilvl w:val="0"/>
+          <w:numId w:val="5"/>
+        </w:numPr>
+        <w:jc w:val="both"/>
+        <w:rPr>
+          <w:sz w:val="24"/>
+          <w:szCs w:val="24"/>
+          <w:lang w:val="en-US"/>
+        </w:rPr>
+      </w:pPr>
+      <w:r>
+        <w:rPr>
+          <w:sz w:val="24"/>
+          <w:szCs w:val="24"/>
+          <w:lang w:val="en-US"/>
+        </w:rPr>
+        <w:lastRenderedPageBreak/>
+        <w:t>Scoring and Leaderboard: Players can earn scores based on their efficiency in exploration. The game may include an online leaderboard where players can compare their results with others.</w:t>
+      </w:r>
+    </w:p>
+    <w:p>
+      <w:pPr>
+        <w:ind w:left="708"/>
+        <w:rPr>
+          <w:sz w:val="24"/>
+          <w:szCs w:val="24"/>
+          <w:u w:val="single"/>
+          <w:lang w:val="en-US"/>
+        </w:rPr>
+      </w:pPr>
+      <w:r>
+        <w:rPr>
+          <w:sz w:val="24"/>
+          <w:szCs w:val="24"/>
+          <w:u w:val="single"/>
+          <w:lang w:val="en-US"/>
+        </w:rPr>
+        <w:t>Second Selection: Data Network</w:t>
+      </w:r>
+    </w:p>
+    <w:p>
+      <w:pPr>
+        <w:ind w:left="708"/>
+        <w:rPr>
+          <w:sz w:val="24"/>
+          <w:szCs w:val="24"/>
+          <w:lang w:val="en-US"/>
+        </w:rPr>
+      </w:pPr>
+      <w:r>
+        <w:rPr>
+          <w:b/>
+          <w:bCs/>
+          <w:sz w:val="24"/>
+          <w:szCs w:val="24"/>
+          <w:lang w:val="en-US"/>
+        </w:rPr>
+        <w:t>Description:</w:t>
+      </w:r>
+      <w:r>
+        <w:rPr>
+          <w:sz w:val="24"/>
+          <w:szCs w:val="24"/>
+          <w:lang w:val="en-US"/>
+        </w:rPr>
+        <w:t xml:space="preserve"> </w:t>
+      </w:r>
+      <w:r>
+        <w:rPr>
+          <w:sz w:val="24"/>
+          <w:szCs w:val="24"/>
+          <w:lang w:val="en-US"/>
+        </w:rPr>
+        <w:t>A game set in a virtual world where the graph represents a complex data network. Players take on the role of skilled hackers on a mission to navigate the data network, solve puzzles, overcome security obstacles, and battle computer viruses to protect the system. To create an immersive and engaging gaming experience, the user interface will be designed to allow players to interactively adjust views, providing them with optimized representations of the graph and its relational structures. By using a multiple-views technique, including a main view and context views, players will be able to easily identify their focused region at the current context and make informed decisions on their next moves.</w:t>
+      </w:r>
+    </w:p>
+    <w:p>
+      <w:pPr>
+        <w:pStyle w:val="ListParagraph"/>
+        <w:numPr>
+          <w:ilvl w:val="0"/>
+          <w:numId w:val="6"/>
+        </w:numPr>
+        <w:rPr>
+          <w:sz w:val="24"/>
+          <w:szCs w:val="24"/>
+          <w:lang w:val="en-US"/>
+        </w:rPr>
+      </w:pPr>
+      <w:r>
+        <w:rPr>
+          <w:b/>
+          <w:bCs/>
+          <w:sz w:val="24"/>
+          <w:szCs w:val="24"/>
+          <w:lang w:val="en-US"/>
+        </w:rPr>
+        <w:t>Network Exploration:</w:t>
+      </w:r>
+      <w:r>
+        <w:rPr>
+          <w:sz w:val="24"/>
+          <w:szCs w:val="24"/>
+          <w:lang w:val="en-US"/>
+        </w:rPr>
+        <w:t xml:space="preserve"> The game presents a </w:t>
+      </w:r>
+      <w:r>
+        <w:rPr>
+          <w:sz w:val="24"/>
+          <w:szCs w:val="24"/>
+          <w:lang w:val="en-US"/>
+        </w:rPr>
+        <w:t>visual</w:t>
+      </w:r>
+      <w:r>
+        <w:rPr>
+          <w:sz w:val="24"/>
+          <w:szCs w:val="24"/>
+          <w:lang w:val="en-US"/>
+        </w:rPr>
+        <w:t xml:space="preserve"> data network represented as a graph. Nodes represent critical data servers, and edges are the connections between them. Players must explore this network to uncover secrets and complete missions.</w:t>
+      </w:r>
+    </w:p>
+    <w:p>
+      <w:pPr>
+        <w:pStyle w:val="ListParagraph"/>
+        <w:numPr>
+          <w:ilvl w:val="0"/>
+          <w:numId w:val="6"/>
+        </w:numPr>
+        <w:rPr>
+          <w:sz w:val="24"/>
+          <w:szCs w:val="24"/>
+          <w:lang w:val="en-US"/>
+        </w:rPr>
+      </w:pPr>
+      <w:r>
+        <w:rPr>
+          <w:b/>
+          <w:bCs/>
+          <w:sz w:val="24"/>
+          <w:szCs w:val="24"/>
+          <w:lang w:val="en-US"/>
+        </w:rPr>
+        <w:t>Puzzle-Solving:</w:t>
+      </w:r>
+      <w:r>
+        <w:rPr>
+          <w:sz w:val="24"/>
+          <w:szCs w:val="24"/>
+          <w:lang w:val="en-US"/>
+        </w:rPr>
+        <w:t xml:space="preserve"> Each node within the data network presents unique puzzles and security challenges. Players must solve these puzzles to gain access to the servers and advance through the network. Puzzles can vary in complexity and may involve logic, cryptography, and pattern recognition.</w:t>
+      </w:r>
+    </w:p>
+    <w:p>
+      <w:pPr>
+        <w:pStyle w:val="ListParagraph"/>
+        <w:numPr>
+          <w:ilvl w:val="0"/>
+          <w:numId w:val="6"/>
+        </w:numPr>
+        <w:rPr>
+          <w:sz w:val="24"/>
+          <w:szCs w:val="24"/>
+          <w:lang w:val="en-US"/>
+        </w:rPr>
+      </w:pPr>
+      <w:r>
+        <w:rPr>
+          <w:b/>
+          <w:bCs/>
+          <w:sz w:val="24"/>
+          <w:szCs w:val="24"/>
+          <w:lang w:val="en-US"/>
+        </w:rPr>
+        <w:t>Security Obstacles:</w:t>
+      </w:r>
+      <w:r>
+        <w:rPr>
+          <w:sz w:val="24"/>
+          <w:szCs w:val="24"/>
+          <w:lang w:val="en-US"/>
+        </w:rPr>
+        <w:t xml:space="preserve"> To add complexity, the data network is guarded by security measures. Players must bypass firewalls, avoid security cameras, and outwit AI security programs. Failing to do so may trigger alarms and impede progress.</w:t>
+      </w:r>
+    </w:p>
+    <w:p>
+      <w:pPr>
+        <w:pStyle w:val="ListParagraph"/>
+        <w:numPr>
+          <w:ilvl w:val="0"/>
+          <w:numId w:val="6"/>
+        </w:numPr>
+        <w:rPr>
+          <w:sz w:val="24"/>
+          <w:szCs w:val="24"/>
+          <w:lang w:val="en-US"/>
+        </w:rPr>
+      </w:pPr>
+      <w:r>
+        <w:rPr>
+          <w:b/>
+          <w:bCs/>
+          <w:sz w:val="24"/>
+          <w:szCs w:val="24"/>
+          <w:lang w:val="en-US"/>
+        </w:rPr>
+        <w:t>Virus Battles:</w:t>
+      </w:r>
+      <w:r>
+        <w:rPr>
+          <w:sz w:val="24"/>
+          <w:szCs w:val="24"/>
+          <w:lang w:val="en-US"/>
+        </w:rPr>
+        <w:t xml:space="preserve"> Throughout the game, players will encounter malicious computer viruses that threaten the network's integrity. Engage in strategic battles to neutralize these viruses, protect critical data, and maintain control over the network.</w:t>
+      </w:r>
+    </w:p>
+    <w:p>
+      <w:pPr>
+        <w:pStyle w:val="ListParagraph"/>
+        <w:numPr>
+          <w:ilvl w:val="0"/>
+          <w:numId w:val="6"/>
+        </w:numPr>
+        <w:rPr>
+          <w:sz w:val="24"/>
+          <w:szCs w:val="24"/>
+          <w:lang w:val="en-US"/>
+        </w:rPr>
+      </w:pPr>
+      <w:r>
+        <w:rPr>
+          <w:b/>
+          <w:bCs/>
+          <w:sz w:val="24"/>
+          <w:szCs w:val="24"/>
+          <w:lang w:val="en-US"/>
+        </w:rPr>
+        <w:t>Story-Driven Missions:</w:t>
+      </w:r>
+      <w:r>
+        <w:rPr>
+          <w:sz w:val="24"/>
+          <w:szCs w:val="24"/>
+          <w:lang w:val="en-US"/>
+        </w:rPr>
+        <w:t xml:space="preserve"> The game features a compelling storyline with various missions, each contributing to a larger narrative. Players must complete objectives, retrieve sensitive data, and uncover hidden agendas.</w:t>
+      </w:r>
+    </w:p>
+    <w:p>
+      <w:pPr>
+        <w:pStyle w:val="ListParagraph"/>
+        <w:numPr>
+          <w:ilvl w:val="0"/>
+          <w:numId w:val="6"/>
+        </w:numPr>
+        <w:rPr>
+          <w:sz w:val="24"/>
+          <w:szCs w:val="24"/>
+          <w:lang w:val="en-US"/>
+        </w:rPr>
+      </w:pPr>
+      <w:r>
+        <w:rPr>
+          <w:b/>
+          <w:bCs/>
+          <w:sz w:val="24"/>
+          <w:szCs w:val="24"/>
+          <w:lang w:val="en-US"/>
+        </w:rPr>
+        <w:t>Hacking Tools:</w:t>
+      </w:r>
+      <w:r>
+        <w:rPr>
+          <w:sz w:val="24"/>
+          <w:szCs w:val="24"/>
+          <w:lang w:val="en-US"/>
+        </w:rPr>
+        <w:t xml:space="preserve"> Players have access to a variety of hacking tools and gadgets that aid in puzzle-solving and battling viruses. These tools can be upgraded as players progress through the game.</w:t>
+      </w:r>
+    </w:p>
+    <w:p>
+      <w:pPr>
+        <w:pStyle w:val="ListParagraph"/>
+        <w:numPr>
+          <w:ilvl w:val="0"/>
+          <w:numId w:val="6"/>
+        </w:numPr>
+        <w:spacing w:after="240"/>
+        <w:rPr>
+          <w:sz w:val="24"/>
+          <w:szCs w:val="24"/>
+          <w:lang w:val="en-US"/>
+        </w:rPr>
+      </w:pPr>
+      <w:r>
+        <w:rPr>
+          <w:b/>
+          <w:bCs/>
+          <w:sz w:val="24"/>
+          <w:szCs w:val="24"/>
+          <w:lang w:val="en-US"/>
+        </w:rPr>
+        <w:t>Progression and Upgrades:</w:t>
+      </w:r>
+      <w:r>
+        <w:rPr>
+          <w:sz w:val="24"/>
+          <w:szCs w:val="24"/>
+          <w:lang w:val="en-US"/>
+        </w:rPr>
+        <w:t xml:space="preserve"> Successful mission completions and puzzle-solving earn in-game currency, which can be used to purchase upgrades for hacking tools and improve skills.</w:t>
+      </w:r>
+    </w:p>
+    <w:p>
+      <w:pPr>
         <w:pStyle w:val="ListParagraph"/>
         <w:numPr>
           <w:ilvl w:val="0"/>
           <w:numId w:val="1"/>
         </w:numPr>
+        <w:spacing w:before="120"/>
+        <w:contextualSpacing w:val="0"/>
         <w:rPr>
           <w:b/>
           <w:bCs/>
@@ -571,6 +1520,699 @@
           <w:lang w:val="en-US"/>
         </w:rPr>
         <w:t>Evaluation and Selection of the Best Solution</w:t>
+      </w:r>
+    </w:p>
+    <w:p>
+      <w:pPr>
+        <w:spacing w:before="120"/>
+        <w:ind w:left="708"/>
+        <w:rPr>
+          <w:sz w:val="24"/>
+          <w:szCs w:val="24"/>
+          <w:lang w:val="en-US"/>
+        </w:rPr>
+      </w:pPr>
+      <w:r>
+        <w:rPr>
+          <w:sz w:val="24"/>
+          <w:szCs w:val="24"/>
+          <w:u w:val="single"/>
+          <w:lang w:val="en-US"/>
+        </w:rPr>
+        <w:t>Evaluation Criterion</w:t>
+      </w:r>
+    </w:p>
+    <w:p>
+      <w:pPr>
+        <w:pStyle w:val="ListParagraph"/>
+        <w:numPr>
+          <w:ilvl w:val="0"/>
+          <w:numId w:val="7"/>
+        </w:numPr>
+        <w:spacing w:before="120"/>
+        <w:rPr>
+          <w:sz w:val="24"/>
+          <w:szCs w:val="24"/>
+          <w:lang w:val="en-US"/>
+        </w:rPr>
+      </w:pPr>
+      <w:r>
+        <w:rPr>
+          <w:b/>
+          <w:bCs/>
+          <w:sz w:val="24"/>
+          <w:szCs w:val="24"/>
+          <w:lang w:val="en-US"/>
+        </w:rPr>
+        <w:lastRenderedPageBreak/>
+        <w:t>Time</w:t>
+      </w:r>
+      <w:r>
+        <w:rPr>
+          <w:b/>
+          <w:bCs/>
+          <w:sz w:val="24"/>
+          <w:szCs w:val="24"/>
+          <w:lang w:val="en-US"/>
+        </w:rPr>
+        <w:t xml:space="preserve"> (credit 4)</w:t>
+      </w:r>
+      <w:r>
+        <w:rPr>
+          <w:b/>
+          <w:bCs/>
+          <w:sz w:val="24"/>
+          <w:szCs w:val="24"/>
+          <w:lang w:val="en-US"/>
+        </w:rPr>
+        <w:t>:</w:t>
+      </w:r>
+      <w:r>
+        <w:rPr>
+          <w:sz w:val="24"/>
+          <w:szCs w:val="24"/>
+          <w:lang w:val="en-US"/>
+        </w:rPr>
+        <w:t xml:space="preserve"> Due to the project assignment date, the time is limited to a few weeks. So, the project development must consider the time spent on research, documentation, and coding. </w:t>
+      </w:r>
+    </w:p>
+    <w:p>
+      <w:pPr>
+        <w:pStyle w:val="ListParagraph"/>
+        <w:numPr>
+          <w:ilvl w:val="0"/>
+          <w:numId w:val="7"/>
+        </w:numPr>
+        <w:spacing w:before="120"/>
+        <w:rPr>
+          <w:sz w:val="24"/>
+          <w:szCs w:val="24"/>
+          <w:lang w:val="en-US"/>
+        </w:rPr>
+      </w:pPr>
+      <w:r>
+        <w:rPr>
+          <w:b/>
+          <w:bCs/>
+          <w:sz w:val="24"/>
+          <w:szCs w:val="24"/>
+          <w:lang w:val="en-US"/>
+        </w:rPr>
+        <w:t>Knowledge (credit 3):</w:t>
+      </w:r>
+      <w:r>
+        <w:rPr>
+          <w:lang w:val="en-US"/>
+        </w:rPr>
+        <w:t xml:space="preserve"> Due to research </w:t>
+      </w:r>
+      <w:r>
+        <w:rPr>
+          <w:lang w:val="en-US"/>
+        </w:rPr>
+        <w:t>being limited to time, the project must be possible for the team to develop according to the current knowledge and aptitudes.</w:t>
+      </w:r>
+    </w:p>
+    <w:p>
+      <w:pPr>
+        <w:pStyle w:val="ListParagraph"/>
+        <w:numPr>
+          <w:ilvl w:val="0"/>
+          <w:numId w:val="7"/>
+        </w:numPr>
+        <w:spacing w:before="120"/>
+        <w:rPr>
+          <w:sz w:val="24"/>
+          <w:szCs w:val="24"/>
+          <w:lang w:val="en-US"/>
+        </w:rPr>
+      </w:pPr>
+      <w:r>
+        <w:rPr>
+          <w:b/>
+          <w:bCs/>
+          <w:sz w:val="24"/>
+          <w:szCs w:val="24"/>
+          <w:lang w:val="en-US"/>
+        </w:rPr>
+        <w:t>Creativity (credit 2):</w:t>
+      </w:r>
+      <w:r>
+        <w:rPr>
+          <w:sz w:val="24"/>
+          <w:szCs w:val="24"/>
+          <w:lang w:val="en-US"/>
+        </w:rPr>
+        <w:t xml:space="preserve"> The idea is challenging and has creative functionalities. </w:t>
+      </w:r>
+    </w:p>
+    <w:p>
+      <w:pPr>
+        <w:pStyle w:val="ListParagraph"/>
+        <w:numPr>
+          <w:ilvl w:val="0"/>
+          <w:numId w:val="7"/>
+        </w:numPr>
+        <w:spacing w:before="120"/>
+        <w:rPr>
+          <w:sz w:val="24"/>
+          <w:szCs w:val="24"/>
+          <w:lang w:val="en-US"/>
+        </w:rPr>
+      </w:pPr>
+      <w:r>
+        <w:rPr>
+          <w:b/>
+          <w:bCs/>
+          <w:sz w:val="24"/>
+          <w:szCs w:val="24"/>
+          <w:lang w:val="en-US"/>
+        </w:rPr>
+        <w:t>Problem Solution (credit 1):</w:t>
+      </w:r>
+      <w:r>
+        <w:rPr>
+          <w:sz w:val="24"/>
+          <w:szCs w:val="24"/>
+          <w:lang w:val="en-US"/>
+        </w:rPr>
+        <w:t xml:space="preserve"> The idea must work according to the solution expected for the problem. </w:t>
+      </w:r>
+    </w:p>
+    <w:p>
+      <w:pPr>
+        <w:spacing w:before="120"/>
+        <w:ind w:left="708"/>
+        <w:rPr>
+          <w:sz w:val="24"/>
+          <w:szCs w:val="24"/>
+          <w:lang w:val="en-US"/>
+        </w:rPr>
+      </w:pPr>
+      <w:r>
+        <w:rPr>
+          <w:sz w:val="24"/>
+          <w:szCs w:val="24"/>
+          <w:lang w:val="en-US"/>
+        </w:rPr>
+        <w:t>Points: 0 - 10</w:t>
+      </w:r>
+    </w:p>
+    <w:tbl>
+      <w:tblPr>
+        <w:tblStyle w:val="TableGrid"/>
+        <w:tblW w:w="0" w:type="auto"/>
+        <w:tblInd w:w="708" w:type="dxa"/>
+        <w:tblLook w:val="04A0" w:firstRow="1" w:lastRow="0" w:firstColumn="1" w:lastColumn="0" w:noHBand="0" w:noVBand="1"/>
+      </w:tblPr>
+      <w:tblGrid>
+        <w:gridCol w:w="1487"/>
+        <w:gridCol w:w="1143"/>
+        <w:gridCol w:w="1703"/>
+        <w:gridCol w:w="1438"/>
+        <w:gridCol w:w="1539"/>
+        <w:gridCol w:w="998"/>
+      </w:tblGrid>
+      <w:tr>
+        <w:tc>
+          <w:tcPr>
+            <w:tcW w:w="1503" w:type="dxa"/>
+            <w:vAlign w:val="center"/>
+          </w:tcPr>
+          <w:p>
+            <w:pPr>
+              <w:spacing w:before="120" w:after="120"/>
+              <w:ind w:left="144" w:right="144"/>
+              <w:jc w:val="center"/>
+              <w:rPr>
+                <w:sz w:val="24"/>
+                <w:szCs w:val="24"/>
+                <w:lang w:val="en-US"/>
+              </w:rPr>
+            </w:pPr>
+            <w:r>
+              <w:rPr>
+                <w:sz w:val="24"/>
+                <w:szCs w:val="24"/>
+                <w:lang w:val="en-US"/>
+              </w:rPr>
+              <w:t>Idea</w:t>
+            </w:r>
+          </w:p>
+        </w:tc>
+        <w:tc>
+          <w:tcPr>
+            <w:tcW w:w="1161" w:type="dxa"/>
+            <w:vAlign w:val="center"/>
+          </w:tcPr>
+          <w:p>
+            <w:pPr>
+              <w:spacing w:before="120" w:after="120"/>
+              <w:ind w:left="144" w:right="144"/>
+              <w:jc w:val="center"/>
+              <w:rPr>
+                <w:sz w:val="24"/>
+                <w:szCs w:val="24"/>
+                <w:lang w:val="en-US"/>
+              </w:rPr>
+            </w:pPr>
+            <w:r>
+              <w:rPr>
+                <w:sz w:val="24"/>
+                <w:szCs w:val="24"/>
+                <w:lang w:val="en-US"/>
+              </w:rPr>
+              <w:t>Time</w:t>
+            </w:r>
+          </w:p>
+        </w:tc>
+        <w:tc>
+          <w:tcPr>
+            <w:tcW w:w="1716" w:type="dxa"/>
+            <w:vAlign w:val="center"/>
+          </w:tcPr>
+          <w:p>
+            <w:pPr>
+              <w:spacing w:before="120" w:after="120"/>
+              <w:ind w:left="144" w:right="144"/>
+              <w:jc w:val="center"/>
+              <w:rPr>
+                <w:sz w:val="24"/>
+                <w:szCs w:val="24"/>
+                <w:lang w:val="en-US"/>
+              </w:rPr>
+            </w:pPr>
+            <w:r>
+              <w:rPr>
+                <w:sz w:val="24"/>
+                <w:szCs w:val="24"/>
+                <w:lang w:val="en-US"/>
+              </w:rPr>
+              <w:t>Knowledge</w:t>
+            </w:r>
+          </w:p>
+        </w:tc>
+        <w:tc>
+          <w:tcPr>
+            <w:tcW w:w="1438" w:type="dxa"/>
+            <w:vAlign w:val="center"/>
+          </w:tcPr>
+          <w:p>
+            <w:pPr>
+              <w:spacing w:before="120" w:after="120"/>
+              <w:ind w:left="144" w:right="144"/>
+              <w:jc w:val="center"/>
+              <w:rPr>
+                <w:sz w:val="24"/>
+                <w:szCs w:val="24"/>
+                <w:lang w:val="en-US"/>
+              </w:rPr>
+            </w:pPr>
+            <w:r>
+              <w:rPr>
+                <w:sz w:val="24"/>
+                <w:szCs w:val="24"/>
+                <w:lang w:val="en-US"/>
+              </w:rPr>
+              <w:t>Creativity</w:t>
+            </w:r>
+          </w:p>
+        </w:tc>
+        <w:tc>
+          <w:tcPr>
+            <w:tcW w:w="1563" w:type="dxa"/>
+            <w:vAlign w:val="center"/>
+          </w:tcPr>
+          <w:p>
+            <w:pPr>
+              <w:spacing w:before="120" w:after="120"/>
+              <w:ind w:left="144" w:right="144"/>
+              <w:jc w:val="center"/>
+              <w:rPr>
+                <w:sz w:val="24"/>
+                <w:szCs w:val="24"/>
+                <w:lang w:val="en-US"/>
+              </w:rPr>
+            </w:pPr>
+            <w:r>
+              <w:rPr>
+                <w:sz w:val="24"/>
+                <w:szCs w:val="24"/>
+                <w:lang w:val="en-US"/>
+              </w:rPr>
+              <w:t>Problem Solution</w:t>
+            </w:r>
+          </w:p>
+        </w:tc>
+        <w:tc>
+          <w:tcPr>
+            <w:tcW w:w="927" w:type="dxa"/>
+            <w:vAlign w:val="center"/>
+          </w:tcPr>
+          <w:p>
+            <w:pPr>
+              <w:spacing w:before="120" w:after="120"/>
+              <w:ind w:left="144" w:right="144"/>
+              <w:jc w:val="center"/>
+              <w:rPr>
+                <w:sz w:val="24"/>
+                <w:szCs w:val="24"/>
+                <w:lang w:val="en-US"/>
+              </w:rPr>
+            </w:pPr>
+            <w:r>
+              <w:rPr>
+                <w:sz w:val="24"/>
+                <w:szCs w:val="24"/>
+                <w:lang w:val="en-US"/>
+              </w:rPr>
+              <w:t>Total</w:t>
+            </w:r>
+          </w:p>
+        </w:tc>
+      </w:tr>
+      <w:tr>
+        <w:tc>
+          <w:tcPr>
+            <w:tcW w:w="1503" w:type="dxa"/>
+            <w:vAlign w:val="center"/>
+          </w:tcPr>
+          <w:p>
+            <w:pPr>
+              <w:spacing w:before="120" w:after="120"/>
+              <w:ind w:left="144" w:right="144"/>
+              <w:jc w:val="center"/>
+              <w:rPr>
+                <w:sz w:val="24"/>
+                <w:szCs w:val="24"/>
+                <w:lang w:val="en-US"/>
+              </w:rPr>
+            </w:pPr>
+            <w:r>
+              <w:rPr>
+                <w:sz w:val="24"/>
+                <w:szCs w:val="24"/>
+                <w:lang w:val="en-US"/>
+              </w:rPr>
+              <w:t>Road Explorer</w:t>
+            </w:r>
+          </w:p>
+        </w:tc>
+        <w:tc>
+          <w:tcPr>
+            <w:tcW w:w="1161" w:type="dxa"/>
+            <w:vAlign w:val="center"/>
+          </w:tcPr>
+          <w:p>
+            <w:pPr>
+              <w:spacing w:before="120" w:after="120"/>
+              <w:ind w:left="144" w:right="144"/>
+              <w:jc w:val="center"/>
+              <w:rPr>
+                <w:sz w:val="24"/>
+                <w:szCs w:val="24"/>
+                <w:lang w:val="en-US"/>
+              </w:rPr>
+            </w:pPr>
+            <w:r>
+              <w:rPr>
+                <w:sz w:val="24"/>
+                <w:szCs w:val="24"/>
+                <w:lang w:val="en-US"/>
+              </w:rPr>
+              <w:t>7</w:t>
+            </w:r>
+          </w:p>
+        </w:tc>
+        <w:tc>
+          <w:tcPr>
+            <w:tcW w:w="1716" w:type="dxa"/>
+            <w:vAlign w:val="center"/>
+          </w:tcPr>
+          <w:p>
+            <w:pPr>
+              <w:spacing w:before="120" w:after="120"/>
+              <w:ind w:left="144" w:right="144"/>
+              <w:jc w:val="center"/>
+              <w:rPr>
+                <w:sz w:val="24"/>
+                <w:szCs w:val="24"/>
+                <w:lang w:val="en-US"/>
+              </w:rPr>
+            </w:pPr>
+            <w:r>
+              <w:rPr>
+                <w:sz w:val="24"/>
+                <w:szCs w:val="24"/>
+                <w:lang w:val="en-US"/>
+              </w:rPr>
+              <w:t>8</w:t>
+            </w:r>
+          </w:p>
+        </w:tc>
+        <w:tc>
+          <w:tcPr>
+            <w:tcW w:w="1438" w:type="dxa"/>
+            <w:vAlign w:val="center"/>
+          </w:tcPr>
+          <w:p>
+            <w:pPr>
+              <w:spacing w:before="120" w:after="120"/>
+              <w:ind w:left="144" w:right="144"/>
+              <w:jc w:val="center"/>
+              <w:rPr>
+                <w:sz w:val="24"/>
+                <w:szCs w:val="24"/>
+                <w:lang w:val="en-US"/>
+              </w:rPr>
+            </w:pPr>
+            <w:r>
+              <w:rPr>
+                <w:sz w:val="24"/>
+                <w:szCs w:val="24"/>
+                <w:lang w:val="en-US"/>
+              </w:rPr>
+              <w:t>4</w:t>
+            </w:r>
+          </w:p>
+        </w:tc>
+        <w:tc>
+          <w:tcPr>
+            <w:tcW w:w="1563" w:type="dxa"/>
+            <w:vAlign w:val="center"/>
+          </w:tcPr>
+          <w:p>
+            <w:pPr>
+              <w:spacing w:before="120" w:after="120"/>
+              <w:ind w:left="144" w:right="144"/>
+              <w:jc w:val="center"/>
+              <w:rPr>
+                <w:sz w:val="24"/>
+                <w:szCs w:val="24"/>
+                <w:lang w:val="en-US"/>
+              </w:rPr>
+            </w:pPr>
+            <w:r>
+              <w:rPr>
+                <w:sz w:val="24"/>
+                <w:szCs w:val="24"/>
+                <w:lang w:val="en-US"/>
+              </w:rPr>
+              <w:t>10</w:t>
+            </w:r>
+          </w:p>
+        </w:tc>
+        <w:tc>
+          <w:tcPr>
+            <w:tcW w:w="927" w:type="dxa"/>
+            <w:vAlign w:val="center"/>
+          </w:tcPr>
+          <w:p>
+            <w:pPr>
+              <w:spacing w:before="120" w:after="120"/>
+              <w:ind w:left="144" w:right="144"/>
+              <w:jc w:val="center"/>
+              <w:rPr>
+                <w:sz w:val="24"/>
+                <w:szCs w:val="24"/>
+                <w:lang w:val="en-US"/>
+              </w:rPr>
+            </w:pPr>
+          </w:p>
+        </w:tc>
+      </w:tr>
+      <w:tr>
+        <w:tc>
+          <w:tcPr>
+            <w:tcW w:w="1503" w:type="dxa"/>
+            <w:vAlign w:val="center"/>
+          </w:tcPr>
+          <w:p>
+            <w:pPr>
+              <w:spacing w:before="120" w:after="120"/>
+              <w:ind w:left="144" w:right="144"/>
+              <w:jc w:val="center"/>
+              <w:rPr>
+                <w:sz w:val="24"/>
+                <w:szCs w:val="24"/>
+                <w:lang w:val="en-US"/>
+              </w:rPr>
+            </w:pPr>
+            <w:r>
+              <w:rPr>
+                <w:sz w:val="24"/>
+                <w:szCs w:val="24"/>
+                <w:lang w:val="en-US"/>
+              </w:rPr>
+              <w:t>Data Network</w:t>
+            </w:r>
+          </w:p>
+        </w:tc>
+        <w:tc>
+          <w:tcPr>
+            <w:tcW w:w="1161" w:type="dxa"/>
+            <w:vAlign w:val="center"/>
+          </w:tcPr>
+          <w:p>
+            <w:pPr>
+              <w:spacing w:before="120" w:after="120"/>
+              <w:ind w:left="144" w:right="144"/>
+              <w:jc w:val="center"/>
+              <w:rPr>
+                <w:sz w:val="24"/>
+                <w:szCs w:val="24"/>
+                <w:lang w:val="en-US"/>
+              </w:rPr>
+            </w:pPr>
+            <w:r>
+              <w:rPr>
+                <w:sz w:val="24"/>
+                <w:szCs w:val="24"/>
+                <w:lang w:val="en-US"/>
+              </w:rPr>
+              <w:t>4</w:t>
+            </w:r>
+          </w:p>
+        </w:tc>
+        <w:tc>
+          <w:tcPr>
+            <w:tcW w:w="1716" w:type="dxa"/>
+            <w:vAlign w:val="center"/>
+          </w:tcPr>
+          <w:p>
+            <w:pPr>
+              <w:spacing w:before="120" w:after="120"/>
+              <w:ind w:left="144" w:right="144"/>
+              <w:jc w:val="center"/>
+              <w:rPr>
+                <w:sz w:val="24"/>
+                <w:szCs w:val="24"/>
+                <w:lang w:val="en-US"/>
+              </w:rPr>
+            </w:pPr>
+            <w:r>
+              <w:rPr>
+                <w:sz w:val="24"/>
+                <w:szCs w:val="24"/>
+                <w:lang w:val="en-US"/>
+              </w:rPr>
+              <w:t>6</w:t>
+            </w:r>
+          </w:p>
+        </w:tc>
+        <w:tc>
+          <w:tcPr>
+            <w:tcW w:w="1438" w:type="dxa"/>
+            <w:vAlign w:val="center"/>
+          </w:tcPr>
+          <w:p>
+            <w:pPr>
+              <w:spacing w:before="120" w:after="120"/>
+              <w:ind w:left="144" w:right="144"/>
+              <w:jc w:val="center"/>
+              <w:rPr>
+                <w:sz w:val="24"/>
+                <w:szCs w:val="24"/>
+                <w:lang w:val="en-US"/>
+              </w:rPr>
+            </w:pPr>
+            <w:r>
+              <w:rPr>
+                <w:sz w:val="24"/>
+                <w:szCs w:val="24"/>
+                <w:lang w:val="en-US"/>
+              </w:rPr>
+              <w:t>7</w:t>
+            </w:r>
+          </w:p>
+        </w:tc>
+        <w:tc>
+          <w:tcPr>
+            <w:tcW w:w="1563" w:type="dxa"/>
+            <w:vAlign w:val="center"/>
+          </w:tcPr>
+          <w:p>
+            <w:pPr>
+              <w:spacing w:before="120" w:after="120"/>
+              <w:ind w:left="144" w:right="144"/>
+              <w:jc w:val="center"/>
+              <w:rPr>
+                <w:sz w:val="24"/>
+                <w:szCs w:val="24"/>
+                <w:lang w:val="en-US"/>
+              </w:rPr>
+            </w:pPr>
+            <w:r>
+              <w:rPr>
+                <w:sz w:val="24"/>
+                <w:szCs w:val="24"/>
+                <w:lang w:val="en-US"/>
+              </w:rPr>
+              <w:t>10</w:t>
+            </w:r>
+          </w:p>
+        </w:tc>
+        <w:tc>
+          <w:tcPr>
+            <w:tcW w:w="927" w:type="dxa"/>
+            <w:vAlign w:val="center"/>
+          </w:tcPr>
+          <w:p>
+            <w:pPr>
+              <w:spacing w:before="120" w:after="120"/>
+              <w:ind w:left="144" w:right="144"/>
+              <w:jc w:val="center"/>
+              <w:rPr>
+                <w:sz w:val="24"/>
+                <w:szCs w:val="24"/>
+                <w:lang w:val="en-US"/>
+              </w:rPr>
+            </w:pPr>
+          </w:p>
+        </w:tc>
+      </w:tr>
+    </w:tbl>
+    <w:p>
+      <w:pPr>
+        <w:spacing w:before="120"/>
+        <w:ind w:left="708"/>
+        <w:rPr>
+          <w:b/>
+          <w:bCs/>
+          <w:sz w:val="24"/>
+          <w:szCs w:val="24"/>
+          <w:lang w:val="en-US"/>
+        </w:rPr>
+      </w:pPr>
+      <w:r>
+        <w:rPr>
+          <w:b/>
+          <w:bCs/>
+          <w:sz w:val="24"/>
+          <w:szCs w:val="24"/>
+          <w:lang w:val="en-US"/>
+        </w:rPr>
+        <w:t>Selected Solution: Road Explorer</w:t>
       </w:r>
     </w:p>
     <w:p>
@@ -585,6 +2227,7 @@
           <w:bCs/>
           <w:sz w:val="24"/>
           <w:szCs w:val="24"/>
+          <w:lang w:val="en-US"/>
         </w:rPr>
       </w:pPr>
       <w:r>
@@ -593,6 +2236,7 @@
           <w:bCs/>
           <w:sz w:val="24"/>
           <w:szCs w:val="24"/>
+          <w:lang w:val="en-US"/>
         </w:rPr>
         <w:t>Preparation of Reports and Specifications</w:t>
       </w:r>
@@ -823,6 +2467,345 @@
     </w:lvl>
   </w:abstractNum>
   <w:abstractNum w:abstractNumId="2" w15:restartNumberingAfterBreak="0">
+    <w:nsid w:val="316D6DC3"/>
+    <w:multiLevelType w:val="hybridMultilevel"/>
+    <w:tmpl w:val="99168930"/>
+    <w:lvl w:ilvl="0" w:tplc="10000001">
+      <w:start w:val="1"/>
+      <w:numFmt w:val="bullet"/>
+      <w:lvlText w:val=""/>
+      <w:lvlJc w:val="left"/>
+      <w:pPr>
+        <w:ind w:left="1428" w:hanging="360"/>
+      </w:pPr>
+      <w:rPr>
+        <w:rFonts w:ascii="Symbol" w:hAnsi="Symbol" w:hint="default"/>
+      </w:rPr>
+    </w:lvl>
+    <w:lvl w:ilvl="1" w:tplc="10000003" w:tentative="1">
+      <w:start w:val="1"/>
+      <w:numFmt w:val="bullet"/>
+      <w:lvlText w:val="o"/>
+      <w:lvlJc w:val="left"/>
+      <w:pPr>
+        <w:ind w:left="2148" w:hanging="360"/>
+      </w:pPr>
+      <w:rPr>
+        <w:rFonts w:ascii="Courier New" w:hAnsi="Courier New" w:cs="Courier New" w:hint="default"/>
+      </w:rPr>
+    </w:lvl>
+    <w:lvl w:ilvl="2" w:tplc="10000005" w:tentative="1">
+      <w:start w:val="1"/>
+      <w:numFmt w:val="bullet"/>
+      <w:lvlText w:val=""/>
+      <w:lvlJc w:val="left"/>
+      <w:pPr>
+        <w:ind w:left="2868" w:hanging="360"/>
+      </w:pPr>
+      <w:rPr>
+        <w:rFonts w:ascii="Wingdings" w:hAnsi="Wingdings" w:hint="default"/>
+      </w:rPr>
+    </w:lvl>
+    <w:lvl w:ilvl="3" w:tplc="10000001" w:tentative="1">
+      <w:start w:val="1"/>
+      <w:numFmt w:val="bullet"/>
+      <w:lvlText w:val=""/>
+      <w:lvlJc w:val="left"/>
+      <w:pPr>
+        <w:ind w:left="3588" w:hanging="360"/>
+      </w:pPr>
+      <w:rPr>
+        <w:rFonts w:ascii="Symbol" w:hAnsi="Symbol" w:hint="default"/>
+      </w:rPr>
+    </w:lvl>
+    <w:lvl w:ilvl="4" w:tplc="10000003" w:tentative="1">
+      <w:start w:val="1"/>
+      <w:numFmt w:val="bullet"/>
+      <w:lvlText w:val="o"/>
+      <w:lvlJc w:val="left"/>
+      <w:pPr>
+        <w:ind w:left="4308" w:hanging="360"/>
+      </w:pPr>
+      <w:rPr>
+        <w:rFonts w:ascii="Courier New" w:hAnsi="Courier New" w:cs="Courier New" w:hint="default"/>
+      </w:rPr>
+    </w:lvl>
+    <w:lvl w:ilvl="5" w:tplc="10000005" w:tentative="1">
+      <w:start w:val="1"/>
+      <w:numFmt w:val="bullet"/>
+      <w:lvlText w:val=""/>
+      <w:lvlJc w:val="left"/>
+      <w:pPr>
+        <w:ind w:left="5028" w:hanging="360"/>
+      </w:pPr>
+      <w:rPr>
+        <w:rFonts w:ascii="Wingdings" w:hAnsi="Wingdings" w:hint="default"/>
+      </w:rPr>
+    </w:lvl>
+    <w:lvl w:ilvl="6" w:tplc="10000001" w:tentative="1">
+      <w:start w:val="1"/>
+      <w:numFmt w:val="bullet"/>
+      <w:lvlText w:val=""/>
+      <w:lvlJc w:val="left"/>
+      <w:pPr>
+        <w:ind w:left="5748" w:hanging="360"/>
+      </w:pPr>
+      <w:rPr>
+        <w:rFonts w:ascii="Symbol" w:hAnsi="Symbol" w:hint="default"/>
+      </w:rPr>
+    </w:lvl>
+    <w:lvl w:ilvl="7" w:tplc="10000003" w:tentative="1">
+      <w:start w:val="1"/>
+      <w:numFmt w:val="bullet"/>
+      <w:lvlText w:val="o"/>
+      <w:lvlJc w:val="left"/>
+      <w:pPr>
+        <w:ind w:left="6468" w:hanging="360"/>
+      </w:pPr>
+      <w:rPr>
+        <w:rFonts w:ascii="Courier New" w:hAnsi="Courier New" w:cs="Courier New" w:hint="default"/>
+      </w:rPr>
+    </w:lvl>
+    <w:lvl w:ilvl="8" w:tplc="10000005" w:tentative="1">
+      <w:start w:val="1"/>
+      <w:numFmt w:val="bullet"/>
+      <w:lvlText w:val=""/>
+      <w:lvlJc w:val="left"/>
+      <w:pPr>
+        <w:ind w:left="7188" w:hanging="360"/>
+      </w:pPr>
+      <w:rPr>
+        <w:rFonts w:ascii="Wingdings" w:hAnsi="Wingdings" w:hint="default"/>
+      </w:rPr>
+    </w:lvl>
+  </w:abstractNum>
+  <w:abstractNum w:abstractNumId="3" w15:restartNumberingAfterBreak="0">
+    <w:nsid w:val="34100028"/>
+    <w:multiLevelType w:val="hybridMultilevel"/>
+    <w:tmpl w:val="FDA42472"/>
+    <w:lvl w:ilvl="0" w:tplc="10000001">
+      <w:start w:val="1"/>
+      <w:numFmt w:val="bullet"/>
+      <w:lvlText w:val=""/>
+      <w:lvlJc w:val="left"/>
+      <w:pPr>
+        <w:ind w:left="1778" w:hanging="360"/>
+      </w:pPr>
+      <w:rPr>
+        <w:rFonts w:ascii="Symbol" w:hAnsi="Symbol" w:hint="default"/>
+      </w:rPr>
+    </w:lvl>
+    <w:lvl w:ilvl="1" w:tplc="10000003" w:tentative="1">
+      <w:start w:val="1"/>
+      <w:numFmt w:val="bullet"/>
+      <w:lvlText w:val="o"/>
+      <w:lvlJc w:val="left"/>
+      <w:pPr>
+        <w:ind w:left="2150" w:hanging="360"/>
+      </w:pPr>
+      <w:rPr>
+        <w:rFonts w:ascii="Courier New" w:hAnsi="Courier New" w:cs="Courier New" w:hint="default"/>
+      </w:rPr>
+    </w:lvl>
+    <w:lvl w:ilvl="2" w:tplc="10000005" w:tentative="1">
+      <w:start w:val="1"/>
+      <w:numFmt w:val="bullet"/>
+      <w:lvlText w:val=""/>
+      <w:lvlJc w:val="left"/>
+      <w:pPr>
+        <w:ind w:left="2870" w:hanging="360"/>
+      </w:pPr>
+      <w:rPr>
+        <w:rFonts w:ascii="Wingdings" w:hAnsi="Wingdings" w:hint="default"/>
+      </w:rPr>
+    </w:lvl>
+    <w:lvl w:ilvl="3" w:tplc="10000001" w:tentative="1">
+      <w:start w:val="1"/>
+      <w:numFmt w:val="bullet"/>
+      <w:lvlText w:val=""/>
+      <w:lvlJc w:val="left"/>
+      <w:pPr>
+        <w:ind w:left="3590" w:hanging="360"/>
+      </w:pPr>
+      <w:rPr>
+        <w:rFonts w:ascii="Symbol" w:hAnsi="Symbol" w:hint="default"/>
+      </w:rPr>
+    </w:lvl>
+    <w:lvl w:ilvl="4" w:tplc="10000003" w:tentative="1">
+      <w:start w:val="1"/>
+      <w:numFmt w:val="bullet"/>
+      <w:lvlText w:val="o"/>
+      <w:lvlJc w:val="left"/>
+      <w:pPr>
+        <w:ind w:left="4310" w:hanging="360"/>
+      </w:pPr>
+      <w:rPr>
+        <w:rFonts w:ascii="Courier New" w:hAnsi="Courier New" w:cs="Courier New" w:hint="default"/>
+      </w:rPr>
+    </w:lvl>
+    <w:lvl w:ilvl="5" w:tplc="10000005" w:tentative="1">
+      <w:start w:val="1"/>
+      <w:numFmt w:val="bullet"/>
+      <w:lvlText w:val=""/>
+      <w:lvlJc w:val="left"/>
+      <w:pPr>
+        <w:ind w:left="5030" w:hanging="360"/>
+      </w:pPr>
+      <w:rPr>
+        <w:rFonts w:ascii="Wingdings" w:hAnsi="Wingdings" w:hint="default"/>
+      </w:rPr>
+    </w:lvl>
+    <w:lvl w:ilvl="6" w:tplc="10000001" w:tentative="1">
+      <w:start w:val="1"/>
+      <w:numFmt w:val="bullet"/>
+      <w:lvlText w:val=""/>
+      <w:lvlJc w:val="left"/>
+      <w:pPr>
+        <w:ind w:left="5750" w:hanging="360"/>
+      </w:pPr>
+      <w:rPr>
+        <w:rFonts w:ascii="Symbol" w:hAnsi="Symbol" w:hint="default"/>
+      </w:rPr>
+    </w:lvl>
+    <w:lvl w:ilvl="7" w:tplc="10000003" w:tentative="1">
+      <w:start w:val="1"/>
+      <w:numFmt w:val="bullet"/>
+      <w:lvlText w:val="o"/>
+      <w:lvlJc w:val="left"/>
+      <w:pPr>
+        <w:ind w:left="6470" w:hanging="360"/>
+      </w:pPr>
+      <w:rPr>
+        <w:rFonts w:ascii="Courier New" w:hAnsi="Courier New" w:cs="Courier New" w:hint="default"/>
+      </w:rPr>
+    </w:lvl>
+    <w:lvl w:ilvl="8" w:tplc="10000005" w:tentative="1">
+      <w:start w:val="1"/>
+      <w:numFmt w:val="bullet"/>
+      <w:lvlText w:val=""/>
+      <w:lvlJc w:val="left"/>
+      <w:pPr>
+        <w:ind w:left="7190" w:hanging="360"/>
+      </w:pPr>
+      <w:rPr>
+        <w:rFonts w:ascii="Wingdings" w:hAnsi="Wingdings" w:hint="default"/>
+      </w:rPr>
+    </w:lvl>
+  </w:abstractNum>
+  <w:abstractNum w:abstractNumId="4" w15:restartNumberingAfterBreak="0">
+    <w:nsid w:val="4EBA09B6"/>
+    <w:multiLevelType w:val="hybridMultilevel"/>
+    <w:tmpl w:val="7C9AB186"/>
+    <w:lvl w:ilvl="0" w:tplc="10000001">
+      <w:start w:val="1"/>
+      <w:numFmt w:val="bullet"/>
+      <w:lvlText w:val=""/>
+      <w:lvlJc w:val="left"/>
+      <w:pPr>
+        <w:ind w:left="1428" w:hanging="360"/>
+      </w:pPr>
+      <w:rPr>
+        <w:rFonts w:ascii="Symbol" w:hAnsi="Symbol" w:hint="default"/>
+      </w:rPr>
+    </w:lvl>
+    <w:lvl w:ilvl="1" w:tplc="10000003" w:tentative="1">
+      <w:start w:val="1"/>
+      <w:numFmt w:val="bullet"/>
+      <w:lvlText w:val="o"/>
+      <w:lvlJc w:val="left"/>
+      <w:pPr>
+        <w:ind w:left="2148" w:hanging="360"/>
+      </w:pPr>
+      <w:rPr>
+        <w:rFonts w:ascii="Courier New" w:hAnsi="Courier New" w:cs="Courier New" w:hint="default"/>
+      </w:rPr>
+    </w:lvl>
+    <w:lvl w:ilvl="2" w:tplc="10000005" w:tentative="1">
+      <w:start w:val="1"/>
+      <w:numFmt w:val="bullet"/>
+      <w:lvlText w:val=""/>
+      <w:lvlJc w:val="left"/>
+      <w:pPr>
+        <w:ind w:left="2868" w:hanging="360"/>
+      </w:pPr>
+      <w:rPr>
+        <w:rFonts w:ascii="Wingdings" w:hAnsi="Wingdings" w:hint="default"/>
+      </w:rPr>
+    </w:lvl>
+    <w:lvl w:ilvl="3" w:tplc="10000001" w:tentative="1">
+      <w:start w:val="1"/>
+      <w:numFmt w:val="bullet"/>
+      <w:lvlText w:val=""/>
+      <w:lvlJc w:val="left"/>
+      <w:pPr>
+        <w:ind w:left="3588" w:hanging="360"/>
+      </w:pPr>
+      <w:rPr>
+        <w:rFonts w:ascii="Symbol" w:hAnsi="Symbol" w:hint="default"/>
+      </w:rPr>
+    </w:lvl>
+    <w:lvl w:ilvl="4" w:tplc="10000003" w:tentative="1">
+      <w:start w:val="1"/>
+      <w:numFmt w:val="bullet"/>
+      <w:lvlText w:val="o"/>
+      <w:lvlJc w:val="left"/>
+      <w:pPr>
+        <w:ind w:left="4308" w:hanging="360"/>
+      </w:pPr>
+      <w:rPr>
+        <w:rFonts w:ascii="Courier New" w:hAnsi="Courier New" w:cs="Courier New" w:hint="default"/>
+      </w:rPr>
+    </w:lvl>
+    <w:lvl w:ilvl="5" w:tplc="10000005" w:tentative="1">
+      <w:start w:val="1"/>
+      <w:numFmt w:val="bullet"/>
+      <w:lvlText w:val=""/>
+      <w:lvlJc w:val="left"/>
+      <w:pPr>
+        <w:ind w:left="5028" w:hanging="360"/>
+      </w:pPr>
+      <w:rPr>
+        <w:rFonts w:ascii="Wingdings" w:hAnsi="Wingdings" w:hint="default"/>
+      </w:rPr>
+    </w:lvl>
+    <w:lvl w:ilvl="6" w:tplc="10000001" w:tentative="1">
+      <w:start w:val="1"/>
+      <w:numFmt w:val="bullet"/>
+      <w:lvlText w:val=""/>
+      <w:lvlJc w:val="left"/>
+      <w:pPr>
+        <w:ind w:left="5748" w:hanging="360"/>
+      </w:pPr>
+      <w:rPr>
+        <w:rFonts w:ascii="Symbol" w:hAnsi="Symbol" w:hint="default"/>
+      </w:rPr>
+    </w:lvl>
+    <w:lvl w:ilvl="7" w:tplc="10000003" w:tentative="1">
+      <w:start w:val="1"/>
+      <w:numFmt w:val="bullet"/>
+      <w:lvlText w:val="o"/>
+      <w:lvlJc w:val="left"/>
+      <w:pPr>
+        <w:ind w:left="6468" w:hanging="360"/>
+      </w:pPr>
+      <w:rPr>
+        <w:rFonts w:ascii="Courier New" w:hAnsi="Courier New" w:cs="Courier New" w:hint="default"/>
+      </w:rPr>
+    </w:lvl>
+    <w:lvl w:ilvl="8" w:tplc="10000005" w:tentative="1">
+      <w:start w:val="1"/>
+      <w:numFmt w:val="bullet"/>
+      <w:lvlText w:val=""/>
+      <w:lvlJc w:val="left"/>
+      <w:pPr>
+        <w:ind w:left="7188" w:hanging="360"/>
+      </w:pPr>
+      <w:rPr>
+        <w:rFonts w:ascii="Wingdings" w:hAnsi="Wingdings" w:hint="default"/>
+      </w:rPr>
+    </w:lvl>
+  </w:abstractNum>
+  <w:abstractNum w:abstractNumId="5" w15:restartNumberingAfterBreak="0">
     <w:nsid w:val="69367E17"/>
     <w:multiLevelType w:val="hybridMultilevel"/>
     <w:tmpl w:val="F418D478"/>
@@ -935,7 +2918,7 @@
       </w:rPr>
     </w:lvl>
   </w:abstractNum>
-  <w:abstractNum w:abstractNumId="3" w15:restartNumberingAfterBreak="0">
+  <w:abstractNum w:abstractNumId="6" w15:restartNumberingAfterBreak="0">
     <w:nsid w:val="6E544E6F"/>
     <w:multiLevelType w:val="hybridMultilevel"/>
     <w:tmpl w:val="6D2231AC"/>
@@ -1055,9 +3038,18 @@
     <w:abstractNumId w:val="0"/>
   </w:num>
   <w:num w:numId="3" w16cid:durableId="1281761671">
+    <w:abstractNumId w:val="5"/>
+  </w:num>
+  <w:num w:numId="4" w16cid:durableId="139419393">
+    <w:abstractNumId w:val="6"/>
+  </w:num>
+  <w:num w:numId="5" w16cid:durableId="1151484726">
     <w:abstractNumId w:val="2"/>
   </w:num>
-  <w:num w:numId="4" w16cid:durableId="139419393">
+  <w:num w:numId="6" w16cid:durableId="2107916293">
+    <w:abstractNumId w:val="4"/>
+  </w:num>
+  <w:num w:numId="7" w16cid:durableId="222765285">
     <w:abstractNumId w:val="3"/>
   </w:num>
 </w:numbering>
@@ -1499,6 +3491,25 @@
       <w:contextualSpacing/>
     </w:pPr>
   </w:style>
+  <w:style w:type="table" w:styleId="TableGrid">
+    <w:name w:val="Table Grid"/>
+    <w:basedOn w:val="TableNormal"/>
+    <w:uiPriority w:val="39"/>
+    <w:rsid w:val="00824156"/>
+    <w:pPr>
+      <w:spacing w:after="0" w:line="240" w:lineRule="auto"/>
+    </w:pPr>
+    <w:tblPr>
+      <w:tblBorders>
+        <w:top w:val="single" w:sz="4" w:space="0" w:color="auto"/>
+        <w:left w:val="single" w:sz="4" w:space="0" w:color="auto"/>
+        <w:bottom w:val="single" w:sz="4" w:space="0" w:color="auto"/>
+        <w:right w:val="single" w:sz="4" w:space="0" w:color="auto"/>
+        <w:insideH w:val="single" w:sz="4" w:space="0" w:color="auto"/>
+        <w:insideV w:val="single" w:sz="4" w:space="0" w:color="auto"/>
+      </w:tblBorders>
+    </w:tblPr>
+  </w:style>
 </w:styles>
 </file>
 

</xml_diff>